<commit_message>
Maximum num of consecutive 1s
</commit_message>
<xml_diff>
--- a/tutorials.docx
+++ b/tutorials.docx
@@ -5041,6 +5041,3162 @@
           <w:shd w:val="clear" w:color="auto" w:fill="FFFFFF"/>
         </w:rPr>
       </w:pPr>
+      <w:r>
+        <w:rPr>
+          <w:rFonts w:ascii="Segoe UI" w:hAnsi="Segoe UI" w:cs="Segoe UI"/>
+          <w:color w:val="263238"/>
+          <w:sz w:val="21"/>
+          <w:szCs w:val="21"/>
+          <w:shd w:val="clear" w:color="auto" w:fill="FFFFFF"/>
+        </w:rPr>
+        <w:t>better solution:</w:t>
+      </w:r>
+    </w:p>
+    <w:p>
+      <w:pPr>
+        <w:ind w:left="-1134" w:right="-846"/>
+        <w:rPr>
+          <w:rFonts w:ascii="Segoe UI" w:hAnsi="Segoe UI" w:cs="Segoe UI"/>
+          <w:color w:val="263238"/>
+          <w:sz w:val="21"/>
+          <w:szCs w:val="21"/>
+          <w:shd w:val="clear" w:color="auto" w:fill="FFFFFF"/>
+        </w:rPr>
+      </w:pPr>
+      <w:r>
+        <w:rPr>
+          <w:rFonts w:ascii="Segoe UI" w:hAnsi="Segoe UI" w:cs="Segoe UI"/>
+          <w:color w:val="263238"/>
+          <w:sz w:val="21"/>
+          <w:szCs w:val="21"/>
+          <w:shd w:val="clear" w:color="auto" w:fill="FFFFFF"/>
+        </w:rPr>
+        <w:t>intro:</w:t>
+      </w:r>
+    </w:p>
+    <w:p>
+      <w:pPr>
+        <w:ind w:left="-1134" w:right="-846"/>
+        <w:rPr>
+          <w:rFonts w:ascii="Segoe UI" w:hAnsi="Segoe UI" w:cs="Segoe UI"/>
+          <w:color w:val="263238"/>
+          <w:sz w:val="21"/>
+          <w:szCs w:val="21"/>
+          <w:shd w:val="clear" w:color="auto" w:fill="FFFFFF"/>
+        </w:rPr>
+      </w:pPr>
+      <w:r>
+        <w:rPr>
+          <w:rFonts w:ascii="Segoe UI" w:hAnsi="Segoe UI" w:cs="Segoe UI"/>
+          <w:color w:val="263238"/>
+          <w:sz w:val="21"/>
+          <w:szCs w:val="21"/>
+          <w:shd w:val="clear" w:color="auto" w:fill="FFFFFF"/>
+        </w:rPr>
+        <w:t xml:space="preserve">from </w:t>
+      </w:r>
+      <w:r>
+        <w:rPr>
+          <w:rFonts w:ascii="Segoe UI" w:hAnsi="Segoe UI" w:cs="Segoe UI"/>
+          <w:color w:val="263238"/>
+          <w:sz w:val="21"/>
+          <w:szCs w:val="21"/>
+          <w:highlight w:val="yellow"/>
+          <w:shd w:val="clear" w:color="auto" w:fill="FFFFFF"/>
+        </w:rPr>
+        <w:t>collection</w:t>
+      </w:r>
+      <w:r>
+        <w:rPr>
+          <w:rFonts w:ascii="Segoe UI" w:hAnsi="Segoe UI" w:cs="Segoe UI"/>
+          <w:color w:val="263238"/>
+          <w:sz w:val="21"/>
+          <w:szCs w:val="21"/>
+          <w:shd w:val="clear" w:color="auto" w:fill="FFFFFF"/>
+        </w:rPr>
+        <w:t xml:space="preserve">s import </w:t>
+      </w:r>
+      <w:proofErr w:type="spellStart"/>
+      <w:r>
+        <w:rPr>
+          <w:rFonts w:ascii="Segoe UI" w:hAnsi="Segoe UI" w:cs="Segoe UI"/>
+          <w:color w:val="263238"/>
+          <w:sz w:val="21"/>
+          <w:szCs w:val="21"/>
+          <w:highlight w:val="yellow"/>
+          <w:shd w:val="clear" w:color="auto" w:fill="FFFFFF"/>
+        </w:rPr>
+        <w:t>defaultdict</w:t>
+      </w:r>
+      <w:proofErr w:type="spellEnd"/>
+    </w:p>
+    <w:p>
+      <w:pPr>
+        <w:tabs>
+          <w:tab w:val="left" w:pos="916"/>
+          <w:tab w:val="left" w:pos="1832"/>
+          <w:tab w:val="left" w:pos="2748"/>
+          <w:tab w:val="left" w:pos="3664"/>
+          <w:tab w:val="left" w:pos="4580"/>
+          <w:tab w:val="left" w:pos="5496"/>
+          <w:tab w:val="left" w:pos="6412"/>
+          <w:tab w:val="left" w:pos="7328"/>
+          <w:tab w:val="left" w:pos="8244"/>
+          <w:tab w:val="left" w:pos="9160"/>
+          <w:tab w:val="left" w:pos="10076"/>
+          <w:tab w:val="left" w:pos="10992"/>
+          <w:tab w:val="left" w:pos="11908"/>
+          <w:tab w:val="left" w:pos="12824"/>
+          <w:tab w:val="left" w:pos="13740"/>
+          <w:tab w:val="left" w:pos="14656"/>
+        </w:tabs>
+        <w:spacing w:after="0" w:line="240" w:lineRule="auto"/>
+        <w:textAlignment w:val="baseline"/>
+        <w:rPr>
+          <w:rFonts w:ascii="inherit" w:eastAsia="Times New Roman" w:hAnsi="inherit" w:cs="Courier New"/>
+          <w:sz w:val="20"/>
+          <w:szCs w:val="20"/>
+          <w:bdr w:val="none" w:sz="0" w:space="0" w:color="auto" w:frame="1"/>
+          <w:lang w:eastAsia="en-CA"/>
+        </w:rPr>
+      </w:pPr>
+      <w:proofErr w:type="spellStart"/>
+      <w:r>
+        <w:rPr>
+          <w:rFonts w:ascii="inherit" w:eastAsia="Times New Roman" w:hAnsi="inherit" w:cs="Courier New"/>
+          <w:sz w:val="20"/>
+          <w:szCs w:val="20"/>
+          <w:bdr w:val="none" w:sz="0" w:space="0" w:color="auto" w:frame="1"/>
+          <w:lang w:eastAsia="en-CA"/>
+        </w:rPr>
+        <w:t>somedict</w:t>
+      </w:r>
+      <w:proofErr w:type="spellEnd"/>
+      <w:r>
+        <w:rPr>
+          <w:rFonts w:ascii="inherit" w:eastAsia="Times New Roman" w:hAnsi="inherit" w:cs="Courier New"/>
+          <w:sz w:val="20"/>
+          <w:szCs w:val="20"/>
+          <w:bdr w:val="none" w:sz="0" w:space="0" w:color="auto" w:frame="1"/>
+          <w:lang w:eastAsia="en-CA"/>
+        </w:rPr>
+        <w:t xml:space="preserve"> = {}</w:t>
+      </w:r>
+    </w:p>
+    <w:p>
+      <w:pPr>
+        <w:tabs>
+          <w:tab w:val="left" w:pos="916"/>
+          <w:tab w:val="left" w:pos="1832"/>
+          <w:tab w:val="left" w:pos="2748"/>
+          <w:tab w:val="left" w:pos="3664"/>
+          <w:tab w:val="left" w:pos="4580"/>
+          <w:tab w:val="left" w:pos="5496"/>
+          <w:tab w:val="left" w:pos="6412"/>
+          <w:tab w:val="left" w:pos="7328"/>
+          <w:tab w:val="left" w:pos="8244"/>
+          <w:tab w:val="left" w:pos="9160"/>
+          <w:tab w:val="left" w:pos="10076"/>
+          <w:tab w:val="left" w:pos="10992"/>
+          <w:tab w:val="left" w:pos="11908"/>
+          <w:tab w:val="left" w:pos="12824"/>
+          <w:tab w:val="left" w:pos="13740"/>
+          <w:tab w:val="left" w:pos="14656"/>
+        </w:tabs>
+        <w:spacing w:after="0" w:line="240" w:lineRule="auto"/>
+        <w:textAlignment w:val="baseline"/>
+        <w:rPr>
+          <w:rFonts w:ascii="inherit" w:eastAsia="Times New Roman" w:hAnsi="inherit" w:cs="Courier New"/>
+          <w:sz w:val="20"/>
+          <w:szCs w:val="20"/>
+          <w:bdr w:val="none" w:sz="0" w:space="0" w:color="auto" w:frame="1"/>
+          <w:lang w:eastAsia="en-CA"/>
+        </w:rPr>
+      </w:pPr>
+      <w:r>
+        <w:rPr>
+          <w:rFonts w:ascii="inherit" w:eastAsia="Times New Roman" w:hAnsi="inherit" w:cs="Courier New"/>
+          <w:sz w:val="20"/>
+          <w:szCs w:val="20"/>
+          <w:bdr w:val="none" w:sz="0" w:space="0" w:color="auto" w:frame="1"/>
+          <w:lang w:eastAsia="en-CA"/>
+        </w:rPr>
+        <w:t>print(</w:t>
+      </w:r>
+      <w:proofErr w:type="spellStart"/>
+      <w:proofErr w:type="gramStart"/>
+      <w:r>
+        <w:rPr>
+          <w:rFonts w:ascii="inherit" w:eastAsia="Times New Roman" w:hAnsi="inherit" w:cs="Courier New"/>
+          <w:sz w:val="20"/>
+          <w:szCs w:val="20"/>
+          <w:bdr w:val="none" w:sz="0" w:space="0" w:color="auto" w:frame="1"/>
+          <w:lang w:eastAsia="en-CA"/>
+        </w:rPr>
+        <w:t>somedict</w:t>
+      </w:r>
+      <w:proofErr w:type="spellEnd"/>
+      <w:r>
+        <w:rPr>
+          <w:rFonts w:ascii="inherit" w:eastAsia="Times New Roman" w:hAnsi="inherit" w:cs="Courier New"/>
+          <w:sz w:val="20"/>
+          <w:szCs w:val="20"/>
+          <w:bdr w:val="none" w:sz="0" w:space="0" w:color="auto" w:frame="1"/>
+          <w:lang w:eastAsia="en-CA"/>
+        </w:rPr>
+        <w:t>[</w:t>
+      </w:r>
+      <w:proofErr w:type="gramEnd"/>
+      <w:r>
+        <w:rPr>
+          <w:rFonts w:ascii="inherit" w:eastAsia="Times New Roman" w:hAnsi="inherit" w:cs="Courier New"/>
+          <w:sz w:val="20"/>
+          <w:szCs w:val="20"/>
+          <w:bdr w:val="none" w:sz="0" w:space="0" w:color="auto" w:frame="1"/>
+          <w:lang w:eastAsia="en-CA"/>
+        </w:rPr>
+        <w:t xml:space="preserve">3]) </w:t>
+      </w:r>
+      <w:r>
+        <w:rPr>
+          <w:rFonts w:ascii="inherit" w:eastAsia="Times New Roman" w:hAnsi="inherit" w:cs="Courier New"/>
+          <w:sz w:val="28"/>
+          <w:szCs w:val="28"/>
+          <w:bdr w:val="none" w:sz="0" w:space="0" w:color="auto" w:frame="1"/>
+          <w:lang w:eastAsia="en-CA"/>
+        </w:rPr>
+        <w:t xml:space="preserve"># </w:t>
+      </w:r>
+      <w:r>
+        <w:rPr>
+          <w:rFonts w:ascii="inherit" w:eastAsia="Times New Roman" w:hAnsi="inherit" w:cs="Courier New"/>
+          <w:sz w:val="28"/>
+          <w:szCs w:val="28"/>
+          <w:highlight w:val="yellow"/>
+          <w:bdr w:val="none" w:sz="0" w:space="0" w:color="auto" w:frame="1"/>
+          <w:lang w:eastAsia="en-CA"/>
+        </w:rPr>
+        <w:t>KeyError</w:t>
+      </w:r>
+    </w:p>
+    <w:p>
+      <w:pPr>
+        <w:tabs>
+          <w:tab w:val="left" w:pos="916"/>
+          <w:tab w:val="left" w:pos="1832"/>
+          <w:tab w:val="left" w:pos="2748"/>
+          <w:tab w:val="left" w:pos="3664"/>
+          <w:tab w:val="left" w:pos="4580"/>
+          <w:tab w:val="left" w:pos="5496"/>
+          <w:tab w:val="left" w:pos="6412"/>
+          <w:tab w:val="left" w:pos="7328"/>
+          <w:tab w:val="left" w:pos="8244"/>
+          <w:tab w:val="left" w:pos="9160"/>
+          <w:tab w:val="left" w:pos="10076"/>
+          <w:tab w:val="left" w:pos="10992"/>
+          <w:tab w:val="left" w:pos="11908"/>
+          <w:tab w:val="left" w:pos="12824"/>
+          <w:tab w:val="left" w:pos="13740"/>
+          <w:tab w:val="left" w:pos="14656"/>
+        </w:tabs>
+        <w:spacing w:after="0" w:line="240" w:lineRule="auto"/>
+        <w:textAlignment w:val="baseline"/>
+        <w:rPr>
+          <w:rFonts w:ascii="inherit" w:eastAsia="Times New Roman" w:hAnsi="inherit" w:cs="Courier New"/>
+          <w:sz w:val="20"/>
+          <w:szCs w:val="20"/>
+          <w:bdr w:val="none" w:sz="0" w:space="0" w:color="auto" w:frame="1"/>
+          <w:lang w:eastAsia="en-CA"/>
+        </w:rPr>
+      </w:pPr>
+    </w:p>
+    <w:p>
+      <w:pPr>
+        <w:tabs>
+          <w:tab w:val="left" w:pos="916"/>
+          <w:tab w:val="left" w:pos="1832"/>
+          <w:tab w:val="left" w:pos="2748"/>
+          <w:tab w:val="left" w:pos="3664"/>
+          <w:tab w:val="left" w:pos="4580"/>
+          <w:tab w:val="left" w:pos="5496"/>
+          <w:tab w:val="left" w:pos="6412"/>
+          <w:tab w:val="left" w:pos="7328"/>
+          <w:tab w:val="left" w:pos="8244"/>
+          <w:tab w:val="left" w:pos="9160"/>
+          <w:tab w:val="left" w:pos="10076"/>
+          <w:tab w:val="left" w:pos="10992"/>
+          <w:tab w:val="left" w:pos="11908"/>
+          <w:tab w:val="left" w:pos="12824"/>
+          <w:tab w:val="left" w:pos="13740"/>
+          <w:tab w:val="left" w:pos="14656"/>
+        </w:tabs>
+        <w:spacing w:after="0" w:line="240" w:lineRule="auto"/>
+        <w:textAlignment w:val="baseline"/>
+        <w:rPr>
+          <w:rFonts w:ascii="inherit" w:eastAsia="Times New Roman" w:hAnsi="inherit" w:cs="Courier New"/>
+          <w:sz w:val="20"/>
+          <w:szCs w:val="20"/>
+          <w:bdr w:val="none" w:sz="0" w:space="0" w:color="auto" w:frame="1"/>
+          <w:lang w:eastAsia="en-CA"/>
+        </w:rPr>
+      </w:pPr>
+      <w:proofErr w:type="spellStart"/>
+      <w:r>
+        <w:rPr>
+          <w:rFonts w:ascii="inherit" w:eastAsia="Times New Roman" w:hAnsi="inherit" w:cs="Courier New"/>
+          <w:sz w:val="20"/>
+          <w:szCs w:val="20"/>
+          <w:bdr w:val="none" w:sz="0" w:space="0" w:color="auto" w:frame="1"/>
+          <w:lang w:eastAsia="en-CA"/>
+        </w:rPr>
+        <w:t>someddict</w:t>
+      </w:r>
+      <w:proofErr w:type="spellEnd"/>
+      <w:r>
+        <w:rPr>
+          <w:rFonts w:ascii="inherit" w:eastAsia="Times New Roman" w:hAnsi="inherit" w:cs="Courier New"/>
+          <w:sz w:val="20"/>
+          <w:szCs w:val="20"/>
+          <w:bdr w:val="none" w:sz="0" w:space="0" w:color="auto" w:frame="1"/>
+          <w:lang w:eastAsia="en-CA"/>
+        </w:rPr>
+        <w:t xml:space="preserve"> = </w:t>
+      </w:r>
+      <w:proofErr w:type="spellStart"/>
+      <w:r>
+        <w:rPr>
+          <w:rFonts w:ascii="inherit" w:eastAsia="Times New Roman" w:hAnsi="inherit" w:cs="Courier New"/>
+          <w:sz w:val="20"/>
+          <w:szCs w:val="20"/>
+          <w:bdr w:val="none" w:sz="0" w:space="0" w:color="auto" w:frame="1"/>
+          <w:lang w:eastAsia="en-CA"/>
+        </w:rPr>
+        <w:t>defaultdict</w:t>
+      </w:r>
+      <w:proofErr w:type="spellEnd"/>
+      <w:r>
+        <w:rPr>
+          <w:rFonts w:ascii="inherit" w:eastAsia="Times New Roman" w:hAnsi="inherit" w:cs="Courier New"/>
+          <w:sz w:val="20"/>
+          <w:szCs w:val="20"/>
+          <w:bdr w:val="none" w:sz="0" w:space="0" w:color="auto" w:frame="1"/>
+          <w:lang w:eastAsia="en-CA"/>
+        </w:rPr>
+        <w:t>(int)</w:t>
+      </w:r>
+    </w:p>
+    <w:p>
+      <w:pPr>
+        <w:tabs>
+          <w:tab w:val="left" w:pos="916"/>
+          <w:tab w:val="left" w:pos="1832"/>
+          <w:tab w:val="left" w:pos="2748"/>
+          <w:tab w:val="left" w:pos="3664"/>
+          <w:tab w:val="left" w:pos="4580"/>
+          <w:tab w:val="left" w:pos="5496"/>
+          <w:tab w:val="left" w:pos="6412"/>
+          <w:tab w:val="left" w:pos="7328"/>
+          <w:tab w:val="left" w:pos="8244"/>
+          <w:tab w:val="left" w:pos="9160"/>
+          <w:tab w:val="left" w:pos="10076"/>
+          <w:tab w:val="left" w:pos="10992"/>
+          <w:tab w:val="left" w:pos="11908"/>
+          <w:tab w:val="left" w:pos="12824"/>
+          <w:tab w:val="left" w:pos="13740"/>
+          <w:tab w:val="left" w:pos="14656"/>
+        </w:tabs>
+        <w:spacing w:after="0" w:line="240" w:lineRule="auto"/>
+        <w:textAlignment w:val="baseline"/>
+        <w:rPr>
+          <w:rFonts w:ascii="Consolas" w:eastAsia="Times New Roman" w:hAnsi="Consolas" w:cs="Courier New"/>
+          <w:sz w:val="20"/>
+          <w:szCs w:val="20"/>
+          <w:lang w:eastAsia="en-CA"/>
+        </w:rPr>
+      </w:pPr>
+      <w:r>
+        <w:rPr>
+          <w:rFonts w:ascii="inherit" w:eastAsia="Times New Roman" w:hAnsi="inherit" w:cs="Courier New"/>
+          <w:sz w:val="20"/>
+          <w:szCs w:val="20"/>
+          <w:bdr w:val="none" w:sz="0" w:space="0" w:color="auto" w:frame="1"/>
+          <w:lang w:eastAsia="en-CA"/>
+        </w:rPr>
+        <w:t>print(</w:t>
+      </w:r>
+      <w:proofErr w:type="spellStart"/>
+      <w:proofErr w:type="gramStart"/>
+      <w:r>
+        <w:rPr>
+          <w:rFonts w:ascii="inherit" w:eastAsia="Times New Roman" w:hAnsi="inherit" w:cs="Courier New"/>
+          <w:sz w:val="20"/>
+          <w:szCs w:val="20"/>
+          <w:bdr w:val="none" w:sz="0" w:space="0" w:color="auto" w:frame="1"/>
+          <w:lang w:eastAsia="en-CA"/>
+        </w:rPr>
+        <w:t>someddict</w:t>
+      </w:r>
+      <w:proofErr w:type="spellEnd"/>
+      <w:r>
+        <w:rPr>
+          <w:rFonts w:ascii="inherit" w:eastAsia="Times New Roman" w:hAnsi="inherit" w:cs="Courier New"/>
+          <w:sz w:val="20"/>
+          <w:szCs w:val="20"/>
+          <w:bdr w:val="none" w:sz="0" w:space="0" w:color="auto" w:frame="1"/>
+          <w:lang w:eastAsia="en-CA"/>
+        </w:rPr>
+        <w:t>[</w:t>
+      </w:r>
+      <w:proofErr w:type="gramEnd"/>
+      <w:r>
+        <w:rPr>
+          <w:rFonts w:ascii="inherit" w:eastAsia="Times New Roman" w:hAnsi="inherit" w:cs="Courier New"/>
+          <w:sz w:val="20"/>
+          <w:szCs w:val="20"/>
+          <w:bdr w:val="none" w:sz="0" w:space="0" w:color="auto" w:frame="1"/>
+          <w:lang w:eastAsia="en-CA"/>
+        </w:rPr>
+        <w:t xml:space="preserve">3]) </w:t>
+      </w:r>
+    </w:p>
+    <w:p>
+      <w:pPr>
+        <w:ind w:left="-1134" w:right="-846"/>
+        <w:rPr>
+          <w:rFonts w:ascii="Segoe UI" w:hAnsi="Segoe UI" w:cs="Segoe UI"/>
+          <w:color w:val="263238"/>
+          <w:sz w:val="21"/>
+          <w:szCs w:val="21"/>
+          <w:shd w:val="clear" w:color="auto" w:fill="FFFFFF"/>
+        </w:rPr>
+      </w:pPr>
+    </w:p>
+    <w:p>
+      <w:pPr>
+        <w:ind w:left="-1134" w:right="-846"/>
+        <w:rPr>
+          <w:rFonts w:ascii="Arial" w:hAnsi="Arial" w:cs="Arial"/>
+          <w:color w:val="242729"/>
+          <w:sz w:val="23"/>
+          <w:szCs w:val="23"/>
+          <w:shd w:val="clear" w:color="auto" w:fill="FFFFFF"/>
+        </w:rPr>
+      </w:pPr>
+      <w:proofErr w:type="spellStart"/>
+      <w:r>
+        <w:rPr>
+          <w:rStyle w:val="HTMLCode"/>
+          <w:rFonts w:ascii="Consolas" w:eastAsiaTheme="minorHAnsi" w:hAnsi="Consolas"/>
+          <w:color w:val="242729"/>
+          <w:bdr w:val="none" w:sz="0" w:space="0" w:color="auto" w:frame="1"/>
+        </w:rPr>
+        <w:t>defaultdict</w:t>
+      </w:r>
+      <w:proofErr w:type="spellEnd"/>
+      <w:r>
+        <w:rPr>
+          <w:rFonts w:ascii="Arial" w:hAnsi="Arial" w:cs="Arial"/>
+          <w:color w:val="242729"/>
+          <w:sz w:val="23"/>
+          <w:szCs w:val="23"/>
+          <w:shd w:val="clear" w:color="auto" w:fill="FFFFFF"/>
+        </w:rPr>
+        <w:t> means that if a key is not found in the dictionary, then instead of a </w:t>
+      </w:r>
+      <w:r>
+        <w:rPr>
+          <w:rStyle w:val="HTMLCode"/>
+          <w:rFonts w:ascii="Consolas" w:eastAsiaTheme="minorHAnsi" w:hAnsi="Consolas"/>
+          <w:color w:val="242729"/>
+          <w:bdr w:val="none" w:sz="0" w:space="0" w:color="auto" w:frame="1"/>
+        </w:rPr>
+        <w:t>KeyError</w:t>
+      </w:r>
+      <w:r>
+        <w:rPr>
+          <w:rFonts w:ascii="Arial" w:hAnsi="Arial" w:cs="Arial"/>
+          <w:color w:val="242729"/>
+          <w:sz w:val="23"/>
+          <w:szCs w:val="23"/>
+          <w:shd w:val="clear" w:color="auto" w:fill="FFFFFF"/>
+        </w:rPr>
+        <w:t xml:space="preserve"> being thrown, a new entry is created. The type of this new entry is given by the argument of </w:t>
+      </w:r>
+      <w:proofErr w:type="spellStart"/>
+      <w:r>
+        <w:rPr>
+          <w:rFonts w:ascii="Arial" w:hAnsi="Arial" w:cs="Arial"/>
+          <w:color w:val="242729"/>
+          <w:sz w:val="23"/>
+          <w:szCs w:val="23"/>
+          <w:shd w:val="clear" w:color="auto" w:fill="FFFFFF"/>
+        </w:rPr>
+        <w:t>defaultdict</w:t>
+      </w:r>
+      <w:proofErr w:type="spellEnd"/>
+      <w:r>
+        <w:rPr>
+          <w:rFonts w:ascii="Arial" w:hAnsi="Arial" w:cs="Arial"/>
+          <w:color w:val="242729"/>
+          <w:sz w:val="23"/>
+          <w:szCs w:val="23"/>
+          <w:shd w:val="clear" w:color="auto" w:fill="FFFFFF"/>
+        </w:rPr>
+        <w:t>.</w:t>
+      </w:r>
+      <w:r>
+        <w:rPr>
+          <w:rFonts w:ascii="Arial" w:hAnsi="Arial" w:cs="Arial"/>
+          <w:color w:val="242729"/>
+          <w:sz w:val="23"/>
+          <w:szCs w:val="23"/>
+          <w:shd w:val="clear" w:color="auto" w:fill="FFFFFF"/>
+        </w:rPr>
+        <w:t xml:space="preserve"> </w:t>
+      </w:r>
+    </w:p>
+    <w:p>
+      <w:pPr>
+        <w:ind w:left="-1134" w:right="-846"/>
+        <w:rPr>
+          <w:rStyle w:val="HTMLCode"/>
+          <w:rFonts w:ascii="Consolas" w:eastAsiaTheme="minorHAnsi" w:hAnsi="Consolas"/>
+          <w:color w:val="242729"/>
+          <w:bdr w:val="none" w:sz="0" w:space="0" w:color="auto" w:frame="1"/>
+          <w:rtl/>
+          <w:lang w:bidi="fa-IR"/>
+        </w:rPr>
+      </w:pPr>
+      <w:r>
+        <w:rPr>
+          <w:rStyle w:val="HTMLCode"/>
+          <w:rFonts w:ascii="Consolas" w:eastAsiaTheme="minorHAnsi" w:hAnsi="Consolas" w:hint="cs"/>
+          <w:color w:val="242729"/>
+          <w:bdr w:val="none" w:sz="0" w:space="0" w:color="auto" w:frame="1"/>
+          <w:rtl/>
+          <w:lang w:bidi="fa-IR"/>
+        </w:rPr>
+        <w:t>دیفالت دیک : کار آن ساخت مقدار پیش فرض 0 برای عضوی که که از قبل وجود ندارد است.</w:t>
+      </w:r>
+    </w:p>
+    <w:p>
+      <w:pPr>
+        <w:ind w:left="-1134" w:right="-846"/>
+        <w:rPr>
+          <w:rStyle w:val="HTMLCode"/>
+          <w:rFonts w:ascii="Consolas" w:eastAsiaTheme="minorHAnsi" w:hAnsi="Consolas" w:hint="cs"/>
+          <w:color w:val="242729"/>
+          <w:bdr w:val="none" w:sz="0" w:space="0" w:color="auto" w:frame="1"/>
+          <w:rtl/>
+          <w:lang w:bidi="fa-IR"/>
+        </w:rPr>
+      </w:pPr>
+      <w:proofErr w:type="spellStart"/>
+      <w:r>
+        <w:rPr>
+          <w:rStyle w:val="HTMLCode"/>
+          <w:rFonts w:ascii="Consolas" w:eastAsiaTheme="minorHAnsi" w:hAnsi="Consolas"/>
+          <w:color w:val="242729"/>
+          <w:bdr w:val="none" w:sz="0" w:space="0" w:color="auto" w:frame="1"/>
+          <w:lang w:val="en-US" w:bidi="fa-IR"/>
+        </w:rPr>
+        <w:t>someddict</w:t>
+      </w:r>
+      <w:proofErr w:type="spellEnd"/>
+      <w:r>
+        <w:rPr>
+          <w:rStyle w:val="HTMLCode"/>
+          <w:rFonts w:ascii="Consolas" w:eastAsiaTheme="minorHAnsi" w:hAnsi="Consolas"/>
+          <w:color w:val="242729"/>
+          <w:bdr w:val="none" w:sz="0" w:space="0" w:color="auto" w:frame="1"/>
+          <w:lang w:val="en-US" w:bidi="fa-IR"/>
+        </w:rPr>
+        <w:t xml:space="preserve"> = </w:t>
+      </w:r>
+      <w:proofErr w:type="spellStart"/>
+      <w:r>
+        <w:rPr>
+          <w:rStyle w:val="HTMLCode"/>
+          <w:rFonts w:ascii="Consolas" w:eastAsiaTheme="minorHAnsi" w:hAnsi="Consolas"/>
+          <w:color w:val="242729"/>
+          <w:bdr w:val="none" w:sz="0" w:space="0" w:color="auto" w:frame="1"/>
+          <w:lang w:val="en-US" w:bidi="fa-IR"/>
+        </w:rPr>
+        <w:t>defaultdict</w:t>
+      </w:r>
+      <w:proofErr w:type="spellEnd"/>
+      <w:r>
+        <w:rPr>
+          <w:rStyle w:val="HTMLCode"/>
+          <w:rFonts w:ascii="Consolas" w:eastAsiaTheme="minorHAnsi" w:hAnsi="Consolas"/>
+          <w:color w:val="242729"/>
+          <w:bdr w:val="none" w:sz="0" w:space="0" w:color="auto" w:frame="1"/>
+          <w:lang w:val="en-US" w:bidi="fa-IR"/>
+        </w:rPr>
+        <w:t>(lambda:10)</w:t>
+      </w:r>
+      <w:r>
+        <w:rPr>
+          <w:rStyle w:val="HTMLCode"/>
+          <w:rFonts w:ascii="Consolas" w:eastAsiaTheme="minorHAnsi" w:hAnsi="Consolas"/>
+          <w:color w:val="242729"/>
+          <w:bdr w:val="none" w:sz="0" w:space="0" w:color="auto" w:frame="1"/>
+          <w:lang w:val="en-US" w:bidi="fa-IR"/>
+        </w:rPr>
+        <w:br/>
+      </w:r>
+      <w:r>
+        <w:rPr>
+          <w:rStyle w:val="HTMLCode"/>
+          <w:rFonts w:ascii="Consolas" w:eastAsiaTheme="minorHAnsi" w:hAnsi="Consolas"/>
+          <w:color w:val="242729"/>
+          <w:bdr w:val="none" w:sz="0" w:space="0" w:color="auto" w:frame="1"/>
+          <w:lang w:val="en-US" w:bidi="fa-IR"/>
+        </w:rPr>
+        <w:br/>
+      </w:r>
+    </w:p>
+    <w:p>
+      <w:pPr>
+        <w:ind w:left="-1134" w:right="-846"/>
+        <w:rPr>
+          <w:rFonts w:ascii="Courier New" w:hAnsi="Courier New" w:cs="Courier New"/>
+          <w:color w:val="263238"/>
+          <w:sz w:val="28"/>
+          <w:szCs w:val="28"/>
+          <w:shd w:val="clear" w:color="auto" w:fill="FFFFFF"/>
+          <w:lang w:bidi="fa-IR"/>
+        </w:rPr>
+      </w:pPr>
+      <w:r>
+        <w:rPr>
+          <w:rFonts w:asciiTheme="minorBidi" w:hAnsiTheme="minorBidi" w:hint="cs"/>
+          <w:color w:val="263238"/>
+          <w:sz w:val="28"/>
+          <w:szCs w:val="28"/>
+          <w:shd w:val="clear" w:color="auto" w:fill="FFFFFF"/>
+          <w:rtl/>
+          <w:lang w:bidi="fa-IR"/>
+        </w:rPr>
+        <w:t xml:space="preserve">لاندا هم به آن مقدار پیش فرض میدهد. یعنی مثلا اینجا </w:t>
+      </w:r>
+      <w:r>
+        <w:rPr>
+          <w:rFonts w:asciiTheme="minorBidi" w:hAnsiTheme="minorBidi"/>
+          <w:color w:val="263238"/>
+          <w:sz w:val="28"/>
+          <w:szCs w:val="28"/>
+          <w:shd w:val="clear" w:color="auto" w:fill="FFFFFF"/>
+          <w:rtl/>
+          <w:lang w:bidi="fa-IR"/>
+        </w:rPr>
+        <w:br/>
+      </w:r>
+      <w:proofErr w:type="spellStart"/>
+      <w:r>
+        <w:rPr>
+          <w:rFonts w:asciiTheme="minorBidi" w:hAnsiTheme="minorBidi"/>
+          <w:color w:val="263238"/>
+          <w:sz w:val="28"/>
+          <w:szCs w:val="28"/>
+          <w:shd w:val="clear" w:color="auto" w:fill="FFFFFF"/>
+          <w:lang w:val="en-US" w:bidi="fa-IR"/>
+        </w:rPr>
+        <w:t>someddic</w:t>
+      </w:r>
+      <w:proofErr w:type="spellEnd"/>
+      <w:r>
+        <w:rPr>
+          <w:rFonts w:asciiTheme="minorBidi" w:hAnsiTheme="minorBidi"/>
+          <w:color w:val="263238"/>
+          <w:sz w:val="28"/>
+          <w:szCs w:val="28"/>
+          <w:shd w:val="clear" w:color="auto" w:fill="FFFFFF"/>
+          <w:lang w:val="en-US" w:bidi="fa-IR"/>
+        </w:rPr>
+        <w:t xml:space="preserve">[3] </w:t>
+      </w:r>
+      <w:r>
+        <w:rPr>
+          <w:rFonts w:asciiTheme="minorBidi" w:hAnsiTheme="minorBidi"/>
+          <w:color w:val="263238"/>
+          <w:sz w:val="28"/>
+          <w:szCs w:val="28"/>
+          <w:shd w:val="clear" w:color="auto" w:fill="FFFFFF"/>
+          <w:lang w:val="en-US" w:bidi="fa-IR"/>
+        </w:rPr>
+        <w:br/>
+      </w:r>
+      <w:r>
+        <w:rPr>
+          <w:rFonts w:asciiTheme="minorBidi" w:hAnsiTheme="minorBidi" w:hint="cs"/>
+          <w:color w:val="263238"/>
+          <w:sz w:val="28"/>
+          <w:szCs w:val="28"/>
+          <w:shd w:val="clear" w:color="auto" w:fill="FFFFFF"/>
+          <w:rtl/>
+          <w:lang w:bidi="fa-IR"/>
+        </w:rPr>
+        <w:t>برابر با ده میشود نه صفر.</w:t>
+      </w:r>
+      <w:r>
+        <w:rPr>
+          <w:rFonts w:asciiTheme="minorBidi" w:hAnsiTheme="minorBidi"/>
+          <w:color w:val="263238"/>
+          <w:sz w:val="28"/>
+          <w:szCs w:val="28"/>
+          <w:shd w:val="clear" w:color="auto" w:fill="FFFFFF"/>
+          <w:rtl/>
+          <w:lang w:bidi="fa-IR"/>
+        </w:rPr>
+        <w:br/>
+      </w:r>
+      <w:r>
+        <w:rPr>
+          <w:rFonts w:asciiTheme="minorBidi" w:hAnsiTheme="minorBidi"/>
+          <w:color w:val="263238"/>
+          <w:sz w:val="28"/>
+          <w:szCs w:val="28"/>
+          <w:shd w:val="clear" w:color="auto" w:fill="FFFFFF"/>
+          <w:rtl/>
+          <w:lang w:bidi="fa-IR"/>
+        </w:rPr>
+        <w:br/>
+      </w:r>
+      <w:r>
+        <w:rPr>
+          <w:rFonts w:ascii="Courier New" w:hAnsi="Courier New" w:cs="Courier New"/>
+          <w:color w:val="263238"/>
+          <w:sz w:val="28"/>
+          <w:szCs w:val="28"/>
+          <w:shd w:val="clear" w:color="auto" w:fill="FFFFFF"/>
+          <w:lang w:bidi="fa-IR"/>
+        </w:rPr>
+        <w:t xml:space="preserve">from collections import </w:t>
+      </w:r>
+      <w:proofErr w:type="spellStart"/>
+      <w:r>
+        <w:rPr>
+          <w:rFonts w:ascii="Courier New" w:hAnsi="Courier New" w:cs="Courier New"/>
+          <w:color w:val="263238"/>
+          <w:sz w:val="28"/>
+          <w:szCs w:val="28"/>
+          <w:shd w:val="clear" w:color="auto" w:fill="FFFFFF"/>
+          <w:lang w:bidi="fa-IR"/>
+        </w:rPr>
+        <w:t>defaultdict</w:t>
+      </w:r>
+      <w:proofErr w:type="spellEnd"/>
+    </w:p>
+    <w:p>
+      <w:pPr>
+        <w:ind w:left="-1134" w:right="-846"/>
+        <w:rPr>
+          <w:rFonts w:ascii="Courier New" w:hAnsi="Courier New" w:cs="Courier New"/>
+          <w:color w:val="263238"/>
+          <w:sz w:val="28"/>
+          <w:szCs w:val="28"/>
+          <w:shd w:val="clear" w:color="auto" w:fill="FFFFFF"/>
+          <w:lang w:bidi="fa-IR"/>
+        </w:rPr>
+      </w:pPr>
+      <w:r>
+        <w:rPr>
+          <w:rFonts w:ascii="Courier New" w:hAnsi="Courier New" w:cs="Courier New"/>
+          <w:color w:val="263238"/>
+          <w:sz w:val="28"/>
+          <w:szCs w:val="28"/>
+          <w:shd w:val="clear" w:color="auto" w:fill="FFFFFF"/>
+          <w:lang w:bidi="fa-IR"/>
+        </w:rPr>
+        <w:t xml:space="preserve">  </w:t>
+      </w:r>
+    </w:p>
+    <w:p>
+      <w:pPr>
+        <w:ind w:left="-1134" w:right="-846"/>
+        <w:rPr>
+          <w:rFonts w:ascii="Courier New" w:hAnsi="Courier New" w:cs="Courier New"/>
+          <w:color w:val="263238"/>
+          <w:sz w:val="28"/>
+          <w:szCs w:val="28"/>
+          <w:shd w:val="clear" w:color="auto" w:fill="FFFFFF"/>
+          <w:lang w:bidi="fa-IR"/>
+        </w:rPr>
+      </w:pPr>
+      <w:r>
+        <w:rPr>
+          <w:rFonts w:ascii="Courier New" w:hAnsi="Courier New" w:cs="Courier New"/>
+          <w:color w:val="263238"/>
+          <w:sz w:val="28"/>
+          <w:szCs w:val="28"/>
+          <w:shd w:val="clear" w:color="auto" w:fill="FFFFFF"/>
+          <w:lang w:bidi="fa-IR"/>
+        </w:rPr>
+        <w:t xml:space="preserve">def </w:t>
+      </w:r>
+      <w:proofErr w:type="spellStart"/>
+      <w:proofErr w:type="gramStart"/>
+      <w:r>
+        <w:rPr>
+          <w:rFonts w:ascii="Courier New" w:hAnsi="Courier New" w:cs="Courier New"/>
+          <w:color w:val="263238"/>
+          <w:sz w:val="28"/>
+          <w:szCs w:val="28"/>
+          <w:shd w:val="clear" w:color="auto" w:fill="FFFFFF"/>
+          <w:lang w:bidi="fa-IR"/>
+        </w:rPr>
+        <w:t>findSubarraySum</w:t>
+      </w:r>
+      <w:proofErr w:type="spellEnd"/>
+      <w:r>
+        <w:rPr>
+          <w:rFonts w:ascii="Courier New" w:hAnsi="Courier New" w:cs="Courier New"/>
+          <w:color w:val="263238"/>
+          <w:sz w:val="28"/>
+          <w:szCs w:val="28"/>
+          <w:shd w:val="clear" w:color="auto" w:fill="FFFFFF"/>
+          <w:lang w:bidi="fa-IR"/>
+        </w:rPr>
+        <w:t>(</w:t>
+      </w:r>
+      <w:proofErr w:type="spellStart"/>
+      <w:proofErr w:type="gramEnd"/>
+      <w:r>
+        <w:rPr>
+          <w:rFonts w:ascii="Courier New" w:hAnsi="Courier New" w:cs="Courier New"/>
+          <w:color w:val="263238"/>
+          <w:sz w:val="28"/>
+          <w:szCs w:val="28"/>
+          <w:shd w:val="clear" w:color="auto" w:fill="FFFFFF"/>
+          <w:lang w:bidi="fa-IR"/>
+        </w:rPr>
+        <w:t>arr</w:t>
+      </w:r>
+      <w:proofErr w:type="spellEnd"/>
+      <w:r>
+        <w:rPr>
+          <w:rFonts w:ascii="Courier New" w:hAnsi="Courier New" w:cs="Courier New"/>
+          <w:color w:val="263238"/>
+          <w:sz w:val="28"/>
+          <w:szCs w:val="28"/>
+          <w:shd w:val="clear" w:color="auto" w:fill="FFFFFF"/>
+          <w:lang w:bidi="fa-IR"/>
+        </w:rPr>
+        <w:t xml:space="preserve">, n, Sum): </w:t>
+      </w:r>
+    </w:p>
+    <w:p>
+      <w:pPr>
+        <w:ind w:left="-1134" w:right="-846"/>
+        <w:rPr>
+          <w:rFonts w:ascii="Courier New" w:hAnsi="Courier New" w:cs="Courier New"/>
+          <w:color w:val="263238"/>
+          <w:sz w:val="28"/>
+          <w:szCs w:val="28"/>
+          <w:shd w:val="clear" w:color="auto" w:fill="FFFFFF"/>
+          <w:lang w:bidi="fa-IR"/>
+        </w:rPr>
+      </w:pPr>
+      <w:r>
+        <w:rPr>
+          <w:rFonts w:ascii="Courier New" w:hAnsi="Courier New" w:cs="Courier New"/>
+          <w:color w:val="263238"/>
+          <w:sz w:val="28"/>
+          <w:szCs w:val="28"/>
+          <w:shd w:val="clear" w:color="auto" w:fill="FFFFFF"/>
+          <w:lang w:bidi="fa-IR"/>
+        </w:rPr>
+        <w:t xml:space="preserve">   </w:t>
+      </w:r>
+    </w:p>
+    <w:p>
+      <w:pPr>
+        <w:ind w:left="-1134" w:right="-846"/>
+        <w:rPr>
+          <w:rFonts w:ascii="Courier New" w:hAnsi="Courier New" w:cs="Courier New"/>
+          <w:color w:val="263238"/>
+          <w:sz w:val="28"/>
+          <w:szCs w:val="28"/>
+          <w:shd w:val="clear" w:color="auto" w:fill="FFFFFF"/>
+          <w:lang w:bidi="fa-IR"/>
+        </w:rPr>
+      </w:pPr>
+      <w:r>
+        <w:rPr>
+          <w:rFonts w:ascii="Courier New" w:hAnsi="Courier New" w:cs="Courier New"/>
+          <w:color w:val="263238"/>
+          <w:sz w:val="28"/>
+          <w:szCs w:val="28"/>
+          <w:shd w:val="clear" w:color="auto" w:fill="FFFFFF"/>
+          <w:lang w:bidi="fa-IR"/>
+        </w:rPr>
+        <w:t xml:space="preserve">    # Dictionary to store number of subarrays </w:t>
+      </w:r>
+    </w:p>
+    <w:p>
+      <w:pPr>
+        <w:ind w:left="-1134" w:right="-846"/>
+        <w:rPr>
+          <w:rFonts w:ascii="Courier New" w:hAnsi="Courier New" w:cs="Courier New"/>
+          <w:color w:val="263238"/>
+          <w:sz w:val="28"/>
+          <w:szCs w:val="28"/>
+          <w:shd w:val="clear" w:color="auto" w:fill="FFFFFF"/>
+          <w:lang w:bidi="fa-IR"/>
+        </w:rPr>
+      </w:pPr>
+      <w:r>
+        <w:rPr>
+          <w:rFonts w:ascii="Courier New" w:hAnsi="Courier New" w:cs="Courier New"/>
+          <w:color w:val="263238"/>
+          <w:sz w:val="28"/>
+          <w:szCs w:val="28"/>
+          <w:shd w:val="clear" w:color="auto" w:fill="FFFFFF"/>
+          <w:lang w:bidi="fa-IR"/>
+        </w:rPr>
+        <w:t xml:space="preserve">    # starting from index zero having  </w:t>
+      </w:r>
+    </w:p>
+    <w:p>
+      <w:pPr>
+        <w:ind w:left="-1134" w:right="-846"/>
+        <w:rPr>
+          <w:rFonts w:ascii="Courier New" w:hAnsi="Courier New" w:cs="Courier New"/>
+          <w:color w:val="263238"/>
+          <w:sz w:val="28"/>
+          <w:szCs w:val="28"/>
+          <w:shd w:val="clear" w:color="auto" w:fill="FFFFFF"/>
+          <w:lang w:bidi="fa-IR"/>
+        </w:rPr>
+      </w:pPr>
+      <w:r>
+        <w:rPr>
+          <w:rFonts w:ascii="Courier New" w:hAnsi="Courier New" w:cs="Courier New"/>
+          <w:color w:val="263238"/>
+          <w:sz w:val="28"/>
+          <w:szCs w:val="28"/>
+          <w:shd w:val="clear" w:color="auto" w:fill="FFFFFF"/>
+          <w:lang w:bidi="fa-IR"/>
+        </w:rPr>
+        <w:t xml:space="preserve">    # particular value of sum. </w:t>
+      </w:r>
+    </w:p>
+    <w:p>
+      <w:pPr>
+        <w:ind w:left="-1134" w:right="-846"/>
+        <w:rPr>
+          <w:rFonts w:ascii="Courier New" w:hAnsi="Courier New" w:cs="Courier New"/>
+          <w:color w:val="263238"/>
+          <w:sz w:val="28"/>
+          <w:szCs w:val="28"/>
+          <w:shd w:val="clear" w:color="auto" w:fill="FFFFFF"/>
+          <w:lang w:bidi="fa-IR"/>
+        </w:rPr>
+      </w:pPr>
+      <w:r>
+        <w:rPr>
+          <w:rFonts w:ascii="Courier New" w:hAnsi="Courier New" w:cs="Courier New"/>
+          <w:color w:val="263238"/>
+          <w:sz w:val="28"/>
+          <w:szCs w:val="28"/>
+          <w:shd w:val="clear" w:color="auto" w:fill="FFFFFF"/>
+          <w:lang w:bidi="fa-IR"/>
+        </w:rPr>
+        <w:t xml:space="preserve">    </w:t>
+      </w:r>
+      <w:proofErr w:type="spellStart"/>
+      <w:r>
+        <w:rPr>
+          <w:rFonts w:ascii="Courier New" w:hAnsi="Courier New" w:cs="Courier New"/>
+          <w:color w:val="263238"/>
+          <w:sz w:val="28"/>
+          <w:szCs w:val="28"/>
+          <w:shd w:val="clear" w:color="auto" w:fill="FFFFFF"/>
+          <w:lang w:bidi="fa-IR"/>
+        </w:rPr>
+        <w:t>prevSum</w:t>
+      </w:r>
+      <w:proofErr w:type="spellEnd"/>
+      <w:r>
+        <w:rPr>
+          <w:rFonts w:ascii="Courier New" w:hAnsi="Courier New" w:cs="Courier New"/>
+          <w:color w:val="263238"/>
+          <w:sz w:val="28"/>
+          <w:szCs w:val="28"/>
+          <w:shd w:val="clear" w:color="auto" w:fill="FFFFFF"/>
+          <w:lang w:bidi="fa-IR"/>
+        </w:rPr>
+        <w:t xml:space="preserve"> = </w:t>
+      </w:r>
+      <w:proofErr w:type="spellStart"/>
+      <w:proofErr w:type="gramStart"/>
+      <w:r>
+        <w:rPr>
+          <w:rFonts w:ascii="Courier New" w:hAnsi="Courier New" w:cs="Courier New"/>
+          <w:color w:val="263238"/>
+          <w:sz w:val="28"/>
+          <w:szCs w:val="28"/>
+          <w:shd w:val="clear" w:color="auto" w:fill="FFFFFF"/>
+          <w:lang w:bidi="fa-IR"/>
+        </w:rPr>
+        <w:t>defaultdict</w:t>
+      </w:r>
+      <w:proofErr w:type="spellEnd"/>
+      <w:r>
+        <w:rPr>
+          <w:rFonts w:ascii="Courier New" w:hAnsi="Courier New" w:cs="Courier New"/>
+          <w:color w:val="263238"/>
+          <w:sz w:val="28"/>
+          <w:szCs w:val="28"/>
+          <w:shd w:val="clear" w:color="auto" w:fill="FFFFFF"/>
+          <w:lang w:bidi="fa-IR"/>
+        </w:rPr>
+        <w:t>(</w:t>
+      </w:r>
+      <w:proofErr w:type="gramEnd"/>
+      <w:r>
+        <w:rPr>
+          <w:rFonts w:ascii="Courier New" w:hAnsi="Courier New" w:cs="Courier New"/>
+          <w:color w:val="263238"/>
+          <w:sz w:val="28"/>
+          <w:szCs w:val="28"/>
+          <w:shd w:val="clear" w:color="auto" w:fill="FFFFFF"/>
+          <w:lang w:bidi="fa-IR"/>
+        </w:rPr>
+        <w:t>lambda : 0)</w:t>
+      </w:r>
+    </w:p>
+    <w:p>
+      <w:pPr>
+        <w:ind w:left="-1134" w:right="-846"/>
+        <w:rPr>
+          <w:rFonts w:ascii="Courier New" w:hAnsi="Courier New" w:cs="Courier New"/>
+          <w:color w:val="263238"/>
+          <w:sz w:val="28"/>
+          <w:szCs w:val="28"/>
+          <w:shd w:val="clear" w:color="auto" w:fill="FFFFFF"/>
+          <w:lang w:bidi="fa-IR"/>
+        </w:rPr>
+      </w:pPr>
+      <w:r>
+        <w:rPr>
+          <w:rFonts w:ascii="Courier New" w:hAnsi="Courier New" w:cs="Courier New"/>
+          <w:color w:val="263238"/>
+          <w:sz w:val="28"/>
+          <w:szCs w:val="28"/>
+          <w:shd w:val="clear" w:color="auto" w:fill="FFFFFF"/>
+          <w:lang w:bidi="fa-IR"/>
+        </w:rPr>
+        <w:t xml:space="preserve">    </w:t>
+      </w:r>
+    </w:p>
+    <w:p>
+      <w:pPr>
+        <w:ind w:left="-1134" w:right="-846"/>
+        <w:rPr>
+          <w:rFonts w:ascii="Courier New" w:hAnsi="Courier New" w:cs="Courier New"/>
+          <w:color w:val="263238"/>
+          <w:sz w:val="28"/>
+          <w:szCs w:val="28"/>
+          <w:shd w:val="clear" w:color="auto" w:fill="FFFFFF"/>
+          <w:lang w:bidi="fa-IR"/>
+        </w:rPr>
+      </w:pPr>
+      <w:r>
+        <w:rPr>
+          <w:rFonts w:ascii="Courier New" w:hAnsi="Courier New" w:cs="Courier New"/>
+          <w:color w:val="263238"/>
+          <w:sz w:val="28"/>
+          <w:szCs w:val="28"/>
+          <w:shd w:val="clear" w:color="auto" w:fill="FFFFFF"/>
+          <w:lang w:bidi="fa-IR"/>
+        </w:rPr>
+        <w:t xml:space="preserve">    res = 0 </w:t>
+      </w:r>
+    </w:p>
+    <w:p>
+      <w:pPr>
+        <w:ind w:left="-1134" w:right="-846"/>
+        <w:rPr>
+          <w:rFonts w:ascii="Courier New" w:hAnsi="Courier New" w:cs="Courier New"/>
+          <w:color w:val="263238"/>
+          <w:sz w:val="28"/>
+          <w:szCs w:val="28"/>
+          <w:shd w:val="clear" w:color="auto" w:fill="FFFFFF"/>
+          <w:lang w:bidi="fa-IR"/>
+        </w:rPr>
+      </w:pPr>
+      <w:r>
+        <w:rPr>
+          <w:rFonts w:ascii="Courier New" w:hAnsi="Courier New" w:cs="Courier New"/>
+          <w:color w:val="263238"/>
+          <w:sz w:val="28"/>
+          <w:szCs w:val="28"/>
+          <w:shd w:val="clear" w:color="auto" w:fill="FFFFFF"/>
+          <w:lang w:bidi="fa-IR"/>
+        </w:rPr>
+        <w:t xml:space="preserve">    </w:t>
+      </w:r>
+    </w:p>
+    <w:p>
+      <w:pPr>
+        <w:ind w:left="-1134" w:right="-846"/>
+        <w:rPr>
+          <w:rFonts w:ascii="Courier New" w:hAnsi="Courier New" w:cs="Courier New"/>
+          <w:color w:val="263238"/>
+          <w:sz w:val="28"/>
+          <w:szCs w:val="28"/>
+          <w:shd w:val="clear" w:color="auto" w:fill="FFFFFF"/>
+          <w:lang w:bidi="fa-IR"/>
+        </w:rPr>
+      </w:pPr>
+      <w:r>
+        <w:rPr>
+          <w:rFonts w:ascii="Courier New" w:hAnsi="Courier New" w:cs="Courier New"/>
+          <w:color w:val="263238"/>
+          <w:sz w:val="28"/>
+          <w:szCs w:val="28"/>
+          <w:shd w:val="clear" w:color="auto" w:fill="FFFFFF"/>
+          <w:lang w:bidi="fa-IR"/>
+        </w:rPr>
+        <w:t xml:space="preserve">    # Sum of elements so far. </w:t>
+      </w:r>
+    </w:p>
+    <w:p>
+      <w:pPr>
+        <w:ind w:left="-1134" w:right="-846"/>
+        <w:rPr>
+          <w:rFonts w:ascii="Courier New" w:hAnsi="Courier New" w:cs="Courier New"/>
+          <w:color w:val="263238"/>
+          <w:sz w:val="28"/>
+          <w:szCs w:val="28"/>
+          <w:shd w:val="clear" w:color="auto" w:fill="FFFFFF"/>
+          <w:lang w:bidi="fa-IR"/>
+        </w:rPr>
+      </w:pPr>
+      <w:r>
+        <w:rPr>
+          <w:rFonts w:ascii="Courier New" w:hAnsi="Courier New" w:cs="Courier New"/>
+          <w:color w:val="263238"/>
+          <w:sz w:val="28"/>
+          <w:szCs w:val="28"/>
+          <w:shd w:val="clear" w:color="auto" w:fill="FFFFFF"/>
+          <w:lang w:bidi="fa-IR"/>
+        </w:rPr>
+        <w:t xml:space="preserve">    </w:t>
+      </w:r>
+      <w:proofErr w:type="spellStart"/>
+      <w:r>
+        <w:rPr>
+          <w:rFonts w:ascii="Courier New" w:hAnsi="Courier New" w:cs="Courier New"/>
+          <w:color w:val="263238"/>
+          <w:sz w:val="28"/>
+          <w:szCs w:val="28"/>
+          <w:shd w:val="clear" w:color="auto" w:fill="FFFFFF"/>
+          <w:lang w:bidi="fa-IR"/>
+        </w:rPr>
+        <w:t>currsum</w:t>
+      </w:r>
+      <w:proofErr w:type="spellEnd"/>
+      <w:r>
+        <w:rPr>
+          <w:rFonts w:ascii="Courier New" w:hAnsi="Courier New" w:cs="Courier New"/>
+          <w:color w:val="263238"/>
+          <w:sz w:val="28"/>
+          <w:szCs w:val="28"/>
+          <w:shd w:val="clear" w:color="auto" w:fill="FFFFFF"/>
+          <w:lang w:bidi="fa-IR"/>
+        </w:rPr>
+        <w:t xml:space="preserve"> = 0 </w:t>
+      </w:r>
+    </w:p>
+    <w:p>
+      <w:pPr>
+        <w:ind w:left="-1134" w:right="-846"/>
+        <w:rPr>
+          <w:rFonts w:ascii="Courier New" w:hAnsi="Courier New" w:cs="Courier New"/>
+          <w:color w:val="263238"/>
+          <w:sz w:val="28"/>
+          <w:szCs w:val="28"/>
+          <w:shd w:val="clear" w:color="auto" w:fill="FFFFFF"/>
+          <w:lang w:bidi="fa-IR"/>
+        </w:rPr>
+      </w:pPr>
+      <w:r>
+        <w:rPr>
+          <w:rFonts w:ascii="Courier New" w:hAnsi="Courier New" w:cs="Courier New"/>
+          <w:color w:val="263238"/>
+          <w:sz w:val="28"/>
+          <w:szCs w:val="28"/>
+          <w:shd w:val="clear" w:color="auto" w:fill="FFFFFF"/>
+          <w:lang w:bidi="fa-IR"/>
+        </w:rPr>
+        <w:t xml:space="preserve">    </w:t>
+      </w:r>
+    </w:p>
+    <w:p>
+      <w:pPr>
+        <w:ind w:left="-1134" w:right="-846"/>
+        <w:rPr>
+          <w:rFonts w:ascii="Courier New" w:hAnsi="Courier New" w:cs="Courier New"/>
+          <w:color w:val="263238"/>
+          <w:sz w:val="28"/>
+          <w:szCs w:val="28"/>
+          <w:shd w:val="clear" w:color="auto" w:fill="FFFFFF"/>
+          <w:lang w:bidi="fa-IR"/>
+        </w:rPr>
+      </w:pPr>
+      <w:r>
+        <w:rPr>
+          <w:rFonts w:ascii="Courier New" w:hAnsi="Courier New" w:cs="Courier New"/>
+          <w:color w:val="263238"/>
+          <w:sz w:val="28"/>
+          <w:szCs w:val="28"/>
+          <w:shd w:val="clear" w:color="auto" w:fill="FFFFFF"/>
+          <w:lang w:bidi="fa-IR"/>
+        </w:rPr>
+        <w:t xml:space="preserve">    for </w:t>
+      </w:r>
+      <w:proofErr w:type="spellStart"/>
+      <w:r>
+        <w:rPr>
+          <w:rFonts w:ascii="Courier New" w:hAnsi="Courier New" w:cs="Courier New"/>
+          <w:color w:val="263238"/>
+          <w:sz w:val="28"/>
+          <w:szCs w:val="28"/>
+          <w:shd w:val="clear" w:color="auto" w:fill="FFFFFF"/>
+          <w:lang w:bidi="fa-IR"/>
+        </w:rPr>
+        <w:t>i</w:t>
+      </w:r>
+      <w:proofErr w:type="spellEnd"/>
+      <w:r>
+        <w:rPr>
+          <w:rFonts w:ascii="Courier New" w:hAnsi="Courier New" w:cs="Courier New"/>
+          <w:color w:val="263238"/>
+          <w:sz w:val="28"/>
+          <w:szCs w:val="28"/>
+          <w:shd w:val="clear" w:color="auto" w:fill="FFFFFF"/>
+          <w:lang w:bidi="fa-IR"/>
+        </w:rPr>
+        <w:t xml:space="preserve"> in </w:t>
+      </w:r>
+      <w:proofErr w:type="gramStart"/>
+      <w:r>
+        <w:rPr>
+          <w:rFonts w:ascii="Courier New" w:hAnsi="Courier New" w:cs="Courier New"/>
+          <w:color w:val="263238"/>
+          <w:sz w:val="28"/>
+          <w:szCs w:val="28"/>
+          <w:shd w:val="clear" w:color="auto" w:fill="FFFFFF"/>
+          <w:lang w:bidi="fa-IR"/>
+        </w:rPr>
+        <w:t>range(</w:t>
+      </w:r>
+      <w:proofErr w:type="gramEnd"/>
+      <w:r>
+        <w:rPr>
+          <w:rFonts w:ascii="Courier New" w:hAnsi="Courier New" w:cs="Courier New"/>
+          <w:color w:val="263238"/>
+          <w:sz w:val="28"/>
+          <w:szCs w:val="28"/>
+          <w:shd w:val="clear" w:color="auto" w:fill="FFFFFF"/>
+          <w:lang w:bidi="fa-IR"/>
+        </w:rPr>
+        <w:t xml:space="preserve">0, n):  </w:t>
+      </w:r>
+    </w:p>
+    <w:p>
+      <w:pPr>
+        <w:ind w:left="-1134" w:right="-846"/>
+        <w:rPr>
+          <w:rFonts w:ascii="Courier New" w:hAnsi="Courier New" w:cs="Courier New"/>
+          <w:color w:val="263238"/>
+          <w:sz w:val="28"/>
+          <w:szCs w:val="28"/>
+          <w:shd w:val="clear" w:color="auto" w:fill="FFFFFF"/>
+          <w:lang w:bidi="fa-IR"/>
+        </w:rPr>
+      </w:pPr>
+      <w:r>
+        <w:rPr>
+          <w:rFonts w:ascii="Courier New" w:hAnsi="Courier New" w:cs="Courier New"/>
+          <w:color w:val="263238"/>
+          <w:sz w:val="28"/>
+          <w:szCs w:val="28"/>
+          <w:shd w:val="clear" w:color="auto" w:fill="FFFFFF"/>
+          <w:lang w:bidi="fa-IR"/>
+        </w:rPr>
+        <w:t xml:space="preserve">    </w:t>
+      </w:r>
+    </w:p>
+    <w:p>
+      <w:pPr>
+        <w:ind w:left="-1134" w:right="-846"/>
+        <w:rPr>
+          <w:rFonts w:ascii="Courier New" w:hAnsi="Courier New" w:cs="Courier New"/>
+          <w:color w:val="263238"/>
+          <w:sz w:val="28"/>
+          <w:szCs w:val="28"/>
+          <w:shd w:val="clear" w:color="auto" w:fill="FFFFFF"/>
+          <w:lang w:bidi="fa-IR"/>
+        </w:rPr>
+      </w:pPr>
+      <w:r>
+        <w:rPr>
+          <w:rFonts w:ascii="Courier New" w:hAnsi="Courier New" w:cs="Courier New"/>
+          <w:color w:val="263238"/>
+          <w:sz w:val="28"/>
+          <w:szCs w:val="28"/>
+          <w:shd w:val="clear" w:color="auto" w:fill="FFFFFF"/>
+          <w:lang w:bidi="fa-IR"/>
+        </w:rPr>
+        <w:t xml:space="preserve">        # Add current element to sum so far. </w:t>
+      </w:r>
+    </w:p>
+    <w:p>
+      <w:pPr>
+        <w:ind w:left="-1134" w:right="-846"/>
+        <w:rPr>
+          <w:rFonts w:ascii="Courier New" w:hAnsi="Courier New" w:cs="Courier New"/>
+          <w:color w:val="263238"/>
+          <w:sz w:val="28"/>
+          <w:szCs w:val="28"/>
+          <w:shd w:val="clear" w:color="auto" w:fill="FFFFFF"/>
+          <w:lang w:bidi="fa-IR"/>
+        </w:rPr>
+      </w:pPr>
+      <w:r>
+        <w:rPr>
+          <w:rFonts w:ascii="Courier New" w:hAnsi="Courier New" w:cs="Courier New"/>
+          <w:color w:val="263238"/>
+          <w:sz w:val="28"/>
+          <w:szCs w:val="28"/>
+          <w:shd w:val="clear" w:color="auto" w:fill="FFFFFF"/>
+          <w:lang w:bidi="fa-IR"/>
+        </w:rPr>
+        <w:t xml:space="preserve">        </w:t>
+      </w:r>
+      <w:proofErr w:type="spellStart"/>
+      <w:r>
+        <w:rPr>
+          <w:rFonts w:ascii="Courier New" w:hAnsi="Courier New" w:cs="Courier New"/>
+          <w:color w:val="263238"/>
+          <w:sz w:val="28"/>
+          <w:szCs w:val="28"/>
+          <w:shd w:val="clear" w:color="auto" w:fill="FFFFFF"/>
+          <w:lang w:bidi="fa-IR"/>
+        </w:rPr>
+        <w:t>currsum</w:t>
+      </w:r>
+      <w:proofErr w:type="spellEnd"/>
+      <w:r>
+        <w:rPr>
+          <w:rFonts w:ascii="Courier New" w:hAnsi="Courier New" w:cs="Courier New"/>
+          <w:color w:val="263238"/>
+          <w:sz w:val="28"/>
+          <w:szCs w:val="28"/>
+          <w:shd w:val="clear" w:color="auto" w:fill="FFFFFF"/>
+          <w:lang w:bidi="fa-IR"/>
+        </w:rPr>
+        <w:t xml:space="preserve"> += </w:t>
+      </w:r>
+      <w:proofErr w:type="spellStart"/>
+      <w:r>
+        <w:rPr>
+          <w:rFonts w:ascii="Courier New" w:hAnsi="Courier New" w:cs="Courier New"/>
+          <w:color w:val="263238"/>
+          <w:sz w:val="28"/>
+          <w:szCs w:val="28"/>
+          <w:shd w:val="clear" w:color="auto" w:fill="FFFFFF"/>
+          <w:lang w:bidi="fa-IR"/>
+        </w:rPr>
+        <w:t>arr</w:t>
+      </w:r>
+      <w:proofErr w:type="spellEnd"/>
+      <w:r>
+        <w:rPr>
+          <w:rFonts w:ascii="Courier New" w:hAnsi="Courier New" w:cs="Courier New"/>
+          <w:color w:val="263238"/>
+          <w:sz w:val="28"/>
+          <w:szCs w:val="28"/>
+          <w:shd w:val="clear" w:color="auto" w:fill="FFFFFF"/>
+          <w:lang w:bidi="fa-IR"/>
+        </w:rPr>
+        <w:t>[</w:t>
+      </w:r>
+      <w:proofErr w:type="spellStart"/>
+      <w:r>
+        <w:rPr>
+          <w:rFonts w:ascii="Courier New" w:hAnsi="Courier New" w:cs="Courier New"/>
+          <w:color w:val="263238"/>
+          <w:sz w:val="28"/>
+          <w:szCs w:val="28"/>
+          <w:shd w:val="clear" w:color="auto" w:fill="FFFFFF"/>
+          <w:lang w:bidi="fa-IR"/>
+        </w:rPr>
+        <w:t>i</w:t>
+      </w:r>
+      <w:proofErr w:type="spellEnd"/>
+      <w:r>
+        <w:rPr>
+          <w:rFonts w:ascii="Courier New" w:hAnsi="Courier New" w:cs="Courier New"/>
+          <w:color w:val="263238"/>
+          <w:sz w:val="28"/>
+          <w:szCs w:val="28"/>
+          <w:shd w:val="clear" w:color="auto" w:fill="FFFFFF"/>
+          <w:lang w:bidi="fa-IR"/>
+        </w:rPr>
+        <w:t xml:space="preserve">] </w:t>
+      </w:r>
+    </w:p>
+    <w:p>
+      <w:pPr>
+        <w:ind w:left="-1134" w:right="-846"/>
+        <w:rPr>
+          <w:rFonts w:ascii="Courier New" w:hAnsi="Courier New" w:cs="Courier New"/>
+          <w:color w:val="263238"/>
+          <w:sz w:val="28"/>
+          <w:szCs w:val="28"/>
+          <w:shd w:val="clear" w:color="auto" w:fill="FFFFFF"/>
+          <w:lang w:bidi="fa-IR"/>
+        </w:rPr>
+      </w:pPr>
+      <w:r>
+        <w:rPr>
+          <w:rFonts w:ascii="Courier New" w:hAnsi="Courier New" w:cs="Courier New"/>
+          <w:color w:val="263238"/>
+          <w:sz w:val="28"/>
+          <w:szCs w:val="28"/>
+          <w:shd w:val="clear" w:color="auto" w:fill="FFFFFF"/>
+          <w:lang w:bidi="fa-IR"/>
+        </w:rPr>
+        <w:t xml:space="preserve">    </w:t>
+      </w:r>
+    </w:p>
+    <w:p>
+      <w:pPr>
+        <w:ind w:left="-1134" w:right="-846"/>
+        <w:rPr>
+          <w:rFonts w:ascii="Courier New" w:hAnsi="Courier New" w:cs="Courier New"/>
+          <w:color w:val="263238"/>
+          <w:sz w:val="28"/>
+          <w:szCs w:val="28"/>
+          <w:shd w:val="clear" w:color="auto" w:fill="FFFFFF"/>
+          <w:lang w:bidi="fa-IR"/>
+        </w:rPr>
+      </w:pPr>
+      <w:r>
+        <w:rPr>
+          <w:rFonts w:ascii="Courier New" w:hAnsi="Courier New" w:cs="Courier New"/>
+          <w:color w:val="263238"/>
+          <w:sz w:val="28"/>
+          <w:szCs w:val="28"/>
+          <w:shd w:val="clear" w:color="auto" w:fill="FFFFFF"/>
+          <w:lang w:bidi="fa-IR"/>
+        </w:rPr>
+        <w:t xml:space="preserve">        # If </w:t>
+      </w:r>
+      <w:proofErr w:type="spellStart"/>
+      <w:r>
+        <w:rPr>
+          <w:rFonts w:ascii="Courier New" w:hAnsi="Courier New" w:cs="Courier New"/>
+          <w:color w:val="263238"/>
+          <w:sz w:val="28"/>
+          <w:szCs w:val="28"/>
+          <w:shd w:val="clear" w:color="auto" w:fill="FFFFFF"/>
+          <w:lang w:bidi="fa-IR"/>
+        </w:rPr>
+        <w:t>currsum</w:t>
+      </w:r>
+      <w:proofErr w:type="spellEnd"/>
+      <w:r>
+        <w:rPr>
+          <w:rFonts w:ascii="Courier New" w:hAnsi="Courier New" w:cs="Courier New"/>
+          <w:color w:val="263238"/>
+          <w:sz w:val="28"/>
+          <w:szCs w:val="28"/>
+          <w:shd w:val="clear" w:color="auto" w:fill="FFFFFF"/>
+          <w:lang w:bidi="fa-IR"/>
+        </w:rPr>
+        <w:t xml:space="preserve"> is equal to desired sum, </w:t>
+      </w:r>
+    </w:p>
+    <w:p>
+      <w:pPr>
+        <w:ind w:left="-1134" w:right="-846"/>
+        <w:rPr>
+          <w:rFonts w:ascii="Courier New" w:hAnsi="Courier New" w:cs="Courier New"/>
+          <w:color w:val="263238"/>
+          <w:sz w:val="28"/>
+          <w:szCs w:val="28"/>
+          <w:shd w:val="clear" w:color="auto" w:fill="FFFFFF"/>
+          <w:lang w:bidi="fa-IR"/>
+        </w:rPr>
+      </w:pPr>
+      <w:r>
+        <w:rPr>
+          <w:rFonts w:ascii="Courier New" w:hAnsi="Courier New" w:cs="Courier New"/>
+          <w:color w:val="263238"/>
+          <w:sz w:val="28"/>
+          <w:szCs w:val="28"/>
+          <w:shd w:val="clear" w:color="auto" w:fill="FFFFFF"/>
+          <w:lang w:bidi="fa-IR"/>
+        </w:rPr>
+        <w:t xml:space="preserve">        # then a new subarray is found. So </w:t>
+      </w:r>
+    </w:p>
+    <w:p>
+      <w:pPr>
+        <w:ind w:left="-1134" w:right="-846"/>
+        <w:rPr>
+          <w:rFonts w:ascii="Courier New" w:hAnsi="Courier New" w:cs="Courier New"/>
+          <w:color w:val="263238"/>
+          <w:sz w:val="28"/>
+          <w:szCs w:val="28"/>
+          <w:shd w:val="clear" w:color="auto" w:fill="FFFFFF"/>
+          <w:lang w:bidi="fa-IR"/>
+        </w:rPr>
+      </w:pPr>
+      <w:r>
+        <w:rPr>
+          <w:rFonts w:ascii="Courier New" w:hAnsi="Courier New" w:cs="Courier New"/>
+          <w:color w:val="263238"/>
+          <w:sz w:val="28"/>
+          <w:szCs w:val="28"/>
+          <w:shd w:val="clear" w:color="auto" w:fill="FFFFFF"/>
+          <w:lang w:bidi="fa-IR"/>
+        </w:rPr>
+        <w:t xml:space="preserve">        # increase count of subarrays. </w:t>
+      </w:r>
+    </w:p>
+    <w:p>
+      <w:pPr>
+        <w:ind w:left="-1134" w:right="-846"/>
+        <w:rPr>
+          <w:rFonts w:ascii="Courier New" w:hAnsi="Courier New" w:cs="Courier New"/>
+          <w:color w:val="263238"/>
+          <w:sz w:val="28"/>
+          <w:szCs w:val="28"/>
+          <w:shd w:val="clear" w:color="auto" w:fill="FFFFFF"/>
+          <w:lang w:bidi="fa-IR"/>
+        </w:rPr>
+      </w:pPr>
+      <w:r>
+        <w:rPr>
+          <w:rFonts w:ascii="Courier New" w:hAnsi="Courier New" w:cs="Courier New"/>
+          <w:color w:val="263238"/>
+          <w:sz w:val="28"/>
+          <w:szCs w:val="28"/>
+          <w:shd w:val="clear" w:color="auto" w:fill="FFFFFF"/>
+          <w:lang w:bidi="fa-IR"/>
+        </w:rPr>
+        <w:t xml:space="preserve">        if </w:t>
+      </w:r>
+      <w:proofErr w:type="spellStart"/>
+      <w:r>
+        <w:rPr>
+          <w:rFonts w:ascii="Courier New" w:hAnsi="Courier New" w:cs="Courier New"/>
+          <w:color w:val="263238"/>
+          <w:sz w:val="28"/>
+          <w:szCs w:val="28"/>
+          <w:shd w:val="clear" w:color="auto" w:fill="FFFFFF"/>
+          <w:lang w:bidi="fa-IR"/>
+        </w:rPr>
+        <w:t>currsum</w:t>
+      </w:r>
+      <w:proofErr w:type="spellEnd"/>
+      <w:r>
+        <w:rPr>
+          <w:rFonts w:ascii="Courier New" w:hAnsi="Courier New" w:cs="Courier New"/>
+          <w:color w:val="263238"/>
+          <w:sz w:val="28"/>
+          <w:szCs w:val="28"/>
+          <w:shd w:val="clear" w:color="auto" w:fill="FFFFFF"/>
+          <w:lang w:bidi="fa-IR"/>
+        </w:rPr>
+        <w:t xml:space="preserve"> == Sum:  </w:t>
+      </w:r>
+    </w:p>
+    <w:p>
+      <w:pPr>
+        <w:ind w:left="-1134" w:right="-846"/>
+        <w:rPr>
+          <w:rFonts w:ascii="Courier New" w:hAnsi="Courier New" w:cs="Courier New"/>
+          <w:color w:val="263238"/>
+          <w:sz w:val="28"/>
+          <w:szCs w:val="28"/>
+          <w:shd w:val="clear" w:color="auto" w:fill="FFFFFF"/>
+          <w:lang w:bidi="fa-IR"/>
+        </w:rPr>
+      </w:pPr>
+      <w:r>
+        <w:rPr>
+          <w:rFonts w:ascii="Courier New" w:hAnsi="Courier New" w:cs="Courier New"/>
+          <w:color w:val="263238"/>
+          <w:sz w:val="28"/>
+          <w:szCs w:val="28"/>
+          <w:shd w:val="clear" w:color="auto" w:fill="FFFFFF"/>
+          <w:lang w:bidi="fa-IR"/>
+        </w:rPr>
+        <w:t xml:space="preserve">            res += 1         </w:t>
+      </w:r>
+    </w:p>
+    <w:p>
+      <w:pPr>
+        <w:ind w:left="-1134" w:right="-846"/>
+        <w:rPr>
+          <w:rFonts w:ascii="Courier New" w:hAnsi="Courier New" w:cs="Courier New"/>
+          <w:color w:val="263238"/>
+          <w:sz w:val="28"/>
+          <w:szCs w:val="28"/>
+          <w:shd w:val="clear" w:color="auto" w:fill="FFFFFF"/>
+          <w:lang w:bidi="fa-IR"/>
+        </w:rPr>
+      </w:pPr>
+      <w:r>
+        <w:rPr>
+          <w:rFonts w:ascii="Courier New" w:hAnsi="Courier New" w:cs="Courier New"/>
+          <w:color w:val="263238"/>
+          <w:sz w:val="28"/>
+          <w:szCs w:val="28"/>
+          <w:shd w:val="clear" w:color="auto" w:fill="FFFFFF"/>
+          <w:lang w:bidi="fa-IR"/>
+        </w:rPr>
+        <w:t xml:space="preserve">    </w:t>
+      </w:r>
+    </w:p>
+    <w:p>
+      <w:pPr>
+        <w:ind w:left="-1134" w:right="-846"/>
+        <w:rPr>
+          <w:rFonts w:ascii="Courier New" w:hAnsi="Courier New" w:cs="Courier New"/>
+          <w:color w:val="263238"/>
+          <w:sz w:val="28"/>
+          <w:szCs w:val="28"/>
+          <w:shd w:val="clear" w:color="auto" w:fill="FFFFFF"/>
+          <w:lang w:bidi="fa-IR"/>
+        </w:rPr>
+      </w:pPr>
+      <w:r>
+        <w:rPr>
+          <w:rFonts w:ascii="Courier New" w:hAnsi="Courier New" w:cs="Courier New"/>
+          <w:color w:val="263238"/>
+          <w:sz w:val="28"/>
+          <w:szCs w:val="28"/>
+          <w:shd w:val="clear" w:color="auto" w:fill="FFFFFF"/>
+          <w:lang w:bidi="fa-IR"/>
+        </w:rPr>
+        <w:lastRenderedPageBreak/>
+        <w:t xml:space="preserve">        # </w:t>
+      </w:r>
+      <w:proofErr w:type="spellStart"/>
+      <w:r>
+        <w:rPr>
+          <w:rFonts w:ascii="Courier New" w:hAnsi="Courier New" w:cs="Courier New"/>
+          <w:color w:val="263238"/>
+          <w:sz w:val="28"/>
+          <w:szCs w:val="28"/>
+          <w:shd w:val="clear" w:color="auto" w:fill="FFFFFF"/>
+          <w:lang w:bidi="fa-IR"/>
+        </w:rPr>
+        <w:t>currsum</w:t>
+      </w:r>
+      <w:proofErr w:type="spellEnd"/>
+      <w:r>
+        <w:rPr>
+          <w:rFonts w:ascii="Courier New" w:hAnsi="Courier New" w:cs="Courier New"/>
+          <w:color w:val="263238"/>
+          <w:sz w:val="28"/>
+          <w:szCs w:val="28"/>
+          <w:shd w:val="clear" w:color="auto" w:fill="FFFFFF"/>
+          <w:lang w:bidi="fa-IR"/>
+        </w:rPr>
+        <w:t xml:space="preserve"> exceeds given sum by </w:t>
+      </w:r>
+      <w:proofErr w:type="spellStart"/>
+      <w:proofErr w:type="gramStart"/>
+      <w:r>
+        <w:rPr>
+          <w:rFonts w:ascii="Courier New" w:hAnsi="Courier New" w:cs="Courier New"/>
+          <w:color w:val="263238"/>
+          <w:sz w:val="28"/>
+          <w:szCs w:val="28"/>
+          <w:shd w:val="clear" w:color="auto" w:fill="FFFFFF"/>
+          <w:lang w:bidi="fa-IR"/>
+        </w:rPr>
+        <w:t>currsum</w:t>
+      </w:r>
+      <w:proofErr w:type="spellEnd"/>
+      <w:r>
+        <w:rPr>
+          <w:rFonts w:ascii="Courier New" w:hAnsi="Courier New" w:cs="Courier New"/>
+          <w:color w:val="263238"/>
+          <w:sz w:val="28"/>
+          <w:szCs w:val="28"/>
+          <w:shd w:val="clear" w:color="auto" w:fill="FFFFFF"/>
+          <w:lang w:bidi="fa-IR"/>
+        </w:rPr>
+        <w:t xml:space="preserve">  -</w:t>
+      </w:r>
+      <w:proofErr w:type="gramEnd"/>
+      <w:r>
+        <w:rPr>
+          <w:rFonts w:ascii="Courier New" w:hAnsi="Courier New" w:cs="Courier New"/>
+          <w:color w:val="263238"/>
+          <w:sz w:val="28"/>
+          <w:szCs w:val="28"/>
+          <w:shd w:val="clear" w:color="auto" w:fill="FFFFFF"/>
+          <w:lang w:bidi="fa-IR"/>
+        </w:rPr>
+        <w:t xml:space="preserve"> sum.</w:t>
+      </w:r>
+    </w:p>
+    <w:p>
+      <w:pPr>
+        <w:ind w:left="-1134" w:right="-846"/>
+        <w:rPr>
+          <w:rFonts w:ascii="Courier New" w:hAnsi="Courier New" w:cs="Courier New"/>
+          <w:color w:val="263238"/>
+          <w:sz w:val="28"/>
+          <w:szCs w:val="28"/>
+          <w:shd w:val="clear" w:color="auto" w:fill="FFFFFF"/>
+          <w:lang w:bidi="fa-IR"/>
+        </w:rPr>
+      </w:pPr>
+      <w:r>
+        <w:rPr>
+          <w:rFonts w:ascii="Courier New" w:hAnsi="Courier New" w:cs="Courier New"/>
+          <w:color w:val="263238"/>
+          <w:sz w:val="28"/>
+          <w:szCs w:val="28"/>
+          <w:shd w:val="clear" w:color="auto" w:fill="FFFFFF"/>
+          <w:lang w:bidi="fa-IR"/>
+        </w:rPr>
+        <w:t xml:space="preserve">        # Find number of subarrays having  </w:t>
+      </w:r>
+    </w:p>
+    <w:p>
+      <w:pPr>
+        <w:ind w:left="-1134" w:right="-846"/>
+        <w:rPr>
+          <w:rFonts w:ascii="Courier New" w:hAnsi="Courier New" w:cs="Courier New"/>
+          <w:color w:val="263238"/>
+          <w:sz w:val="28"/>
+          <w:szCs w:val="28"/>
+          <w:shd w:val="clear" w:color="auto" w:fill="FFFFFF"/>
+          <w:lang w:bidi="fa-IR"/>
+        </w:rPr>
+      </w:pPr>
+      <w:r>
+        <w:rPr>
+          <w:rFonts w:ascii="Courier New" w:hAnsi="Courier New" w:cs="Courier New"/>
+          <w:color w:val="263238"/>
+          <w:sz w:val="28"/>
+          <w:szCs w:val="28"/>
+          <w:shd w:val="clear" w:color="auto" w:fill="FFFFFF"/>
+          <w:lang w:bidi="fa-IR"/>
+        </w:rPr>
+        <w:t xml:space="preserve">        # this sum and exclude those subarrays </w:t>
+      </w:r>
+    </w:p>
+    <w:p>
+      <w:pPr>
+        <w:ind w:left="-1134" w:right="-846"/>
+        <w:rPr>
+          <w:rFonts w:ascii="Courier New" w:hAnsi="Courier New" w:cs="Courier New"/>
+          <w:color w:val="263238"/>
+          <w:sz w:val="28"/>
+          <w:szCs w:val="28"/>
+          <w:shd w:val="clear" w:color="auto" w:fill="FFFFFF"/>
+          <w:lang w:bidi="fa-IR"/>
+        </w:rPr>
+      </w:pPr>
+      <w:r>
+        <w:rPr>
+          <w:rFonts w:ascii="Courier New" w:hAnsi="Courier New" w:cs="Courier New"/>
+          <w:color w:val="263238"/>
+          <w:sz w:val="28"/>
+          <w:szCs w:val="28"/>
+          <w:shd w:val="clear" w:color="auto" w:fill="FFFFFF"/>
+          <w:lang w:bidi="fa-IR"/>
+        </w:rPr>
+        <w:t xml:space="preserve">        # from </w:t>
+      </w:r>
+      <w:proofErr w:type="spellStart"/>
+      <w:r>
+        <w:rPr>
+          <w:rFonts w:ascii="Courier New" w:hAnsi="Courier New" w:cs="Courier New"/>
+          <w:color w:val="263238"/>
+          <w:sz w:val="28"/>
+          <w:szCs w:val="28"/>
+          <w:shd w:val="clear" w:color="auto" w:fill="FFFFFF"/>
+          <w:lang w:bidi="fa-IR"/>
+        </w:rPr>
+        <w:t>currsum</w:t>
+      </w:r>
+      <w:proofErr w:type="spellEnd"/>
+      <w:r>
+        <w:rPr>
+          <w:rFonts w:ascii="Courier New" w:hAnsi="Courier New" w:cs="Courier New"/>
+          <w:color w:val="263238"/>
+          <w:sz w:val="28"/>
+          <w:szCs w:val="28"/>
+          <w:shd w:val="clear" w:color="auto" w:fill="FFFFFF"/>
+          <w:lang w:bidi="fa-IR"/>
+        </w:rPr>
+        <w:t xml:space="preserve"> by increasing count by  </w:t>
+      </w:r>
+    </w:p>
+    <w:p>
+      <w:pPr>
+        <w:ind w:left="-1134" w:right="-846"/>
+        <w:rPr>
+          <w:rFonts w:ascii="Courier New" w:hAnsi="Courier New" w:cs="Courier New"/>
+          <w:color w:val="263238"/>
+          <w:sz w:val="28"/>
+          <w:szCs w:val="28"/>
+          <w:shd w:val="clear" w:color="auto" w:fill="FFFFFF"/>
+          <w:lang w:bidi="fa-IR"/>
+        </w:rPr>
+      </w:pPr>
+      <w:r>
+        <w:rPr>
+          <w:rFonts w:ascii="Courier New" w:hAnsi="Courier New" w:cs="Courier New"/>
+          <w:color w:val="263238"/>
+          <w:sz w:val="28"/>
+          <w:szCs w:val="28"/>
+          <w:shd w:val="clear" w:color="auto" w:fill="FFFFFF"/>
+          <w:lang w:bidi="fa-IR"/>
+        </w:rPr>
+        <w:t xml:space="preserve">        # same amount. </w:t>
+      </w:r>
+    </w:p>
+    <w:p>
+      <w:pPr>
+        <w:ind w:left="-1134" w:right="-846"/>
+        <w:rPr>
+          <w:rFonts w:ascii="Courier New" w:hAnsi="Courier New" w:cs="Courier New"/>
+          <w:color w:val="263238"/>
+          <w:sz w:val="28"/>
+          <w:szCs w:val="28"/>
+          <w:shd w:val="clear" w:color="auto" w:fill="FFFFFF"/>
+          <w:lang w:bidi="fa-IR"/>
+        </w:rPr>
+      </w:pPr>
+      <w:r>
+        <w:rPr>
+          <w:rFonts w:ascii="Courier New" w:hAnsi="Courier New" w:cs="Courier New"/>
+          <w:color w:val="263238"/>
+          <w:sz w:val="28"/>
+          <w:szCs w:val="28"/>
+          <w:shd w:val="clear" w:color="auto" w:fill="FFFFFF"/>
+          <w:lang w:bidi="fa-IR"/>
+        </w:rPr>
+        <w:t xml:space="preserve">        if (</w:t>
+      </w:r>
+      <w:proofErr w:type="spellStart"/>
+      <w:r>
+        <w:rPr>
+          <w:rFonts w:ascii="Courier New" w:hAnsi="Courier New" w:cs="Courier New"/>
+          <w:color w:val="263238"/>
+          <w:sz w:val="28"/>
+          <w:szCs w:val="28"/>
+          <w:shd w:val="clear" w:color="auto" w:fill="FFFFFF"/>
+          <w:lang w:bidi="fa-IR"/>
+        </w:rPr>
+        <w:t>currsum</w:t>
+      </w:r>
+      <w:proofErr w:type="spellEnd"/>
+      <w:r>
+        <w:rPr>
+          <w:rFonts w:ascii="Courier New" w:hAnsi="Courier New" w:cs="Courier New"/>
+          <w:color w:val="263238"/>
+          <w:sz w:val="28"/>
+          <w:szCs w:val="28"/>
+          <w:shd w:val="clear" w:color="auto" w:fill="FFFFFF"/>
+          <w:lang w:bidi="fa-IR"/>
+        </w:rPr>
+        <w:t xml:space="preserve"> - Sum) in </w:t>
+      </w:r>
+      <w:proofErr w:type="spellStart"/>
+      <w:r>
+        <w:rPr>
+          <w:rFonts w:ascii="Courier New" w:hAnsi="Courier New" w:cs="Courier New"/>
+          <w:color w:val="263238"/>
+          <w:sz w:val="28"/>
+          <w:szCs w:val="28"/>
+          <w:shd w:val="clear" w:color="auto" w:fill="FFFFFF"/>
+          <w:lang w:bidi="fa-IR"/>
+        </w:rPr>
+        <w:t>prevSum</w:t>
+      </w:r>
+      <w:proofErr w:type="spellEnd"/>
+      <w:r>
+        <w:rPr>
+          <w:rFonts w:ascii="Courier New" w:hAnsi="Courier New" w:cs="Courier New"/>
+          <w:color w:val="263238"/>
+          <w:sz w:val="28"/>
+          <w:szCs w:val="28"/>
+          <w:shd w:val="clear" w:color="auto" w:fill="FFFFFF"/>
+          <w:lang w:bidi="fa-IR"/>
+        </w:rPr>
+        <w:t>:</w:t>
+      </w:r>
+    </w:p>
+    <w:p>
+      <w:pPr>
+        <w:ind w:left="-1134" w:right="-846"/>
+        <w:rPr>
+          <w:rFonts w:ascii="Courier New" w:hAnsi="Courier New" w:cs="Courier New"/>
+          <w:color w:val="263238"/>
+          <w:sz w:val="28"/>
+          <w:szCs w:val="28"/>
+          <w:shd w:val="clear" w:color="auto" w:fill="FFFFFF"/>
+          <w:lang w:bidi="fa-IR"/>
+        </w:rPr>
+      </w:pPr>
+      <w:r>
+        <w:rPr>
+          <w:rFonts w:ascii="Courier New" w:hAnsi="Courier New" w:cs="Courier New"/>
+          <w:color w:val="263238"/>
+          <w:sz w:val="28"/>
+          <w:szCs w:val="28"/>
+          <w:shd w:val="clear" w:color="auto" w:fill="FFFFFF"/>
+          <w:lang w:bidi="fa-IR"/>
+        </w:rPr>
+        <w:t xml:space="preserve">            res += </w:t>
+      </w:r>
+      <w:proofErr w:type="spellStart"/>
+      <w:proofErr w:type="gramStart"/>
+      <w:r>
+        <w:rPr>
+          <w:rFonts w:ascii="Courier New" w:hAnsi="Courier New" w:cs="Courier New"/>
+          <w:color w:val="263238"/>
+          <w:sz w:val="28"/>
+          <w:szCs w:val="28"/>
+          <w:shd w:val="clear" w:color="auto" w:fill="FFFFFF"/>
+          <w:lang w:bidi="fa-IR"/>
+        </w:rPr>
+        <w:t>prevSum</w:t>
+      </w:r>
+      <w:proofErr w:type="spellEnd"/>
+      <w:r>
+        <w:rPr>
+          <w:rFonts w:ascii="Courier New" w:hAnsi="Courier New" w:cs="Courier New"/>
+          <w:color w:val="263238"/>
+          <w:sz w:val="28"/>
+          <w:szCs w:val="28"/>
+          <w:shd w:val="clear" w:color="auto" w:fill="FFFFFF"/>
+          <w:lang w:bidi="fa-IR"/>
+        </w:rPr>
+        <w:t>[</w:t>
+      </w:r>
+      <w:proofErr w:type="spellStart"/>
+      <w:proofErr w:type="gramEnd"/>
+      <w:r>
+        <w:rPr>
+          <w:rFonts w:ascii="Courier New" w:hAnsi="Courier New" w:cs="Courier New"/>
+          <w:color w:val="263238"/>
+          <w:sz w:val="28"/>
+          <w:szCs w:val="28"/>
+          <w:shd w:val="clear" w:color="auto" w:fill="FFFFFF"/>
+          <w:lang w:bidi="fa-IR"/>
+        </w:rPr>
+        <w:t>currsum</w:t>
+      </w:r>
+      <w:proofErr w:type="spellEnd"/>
+      <w:r>
+        <w:rPr>
+          <w:rFonts w:ascii="Courier New" w:hAnsi="Courier New" w:cs="Courier New"/>
+          <w:color w:val="263238"/>
+          <w:sz w:val="28"/>
+          <w:szCs w:val="28"/>
+          <w:shd w:val="clear" w:color="auto" w:fill="FFFFFF"/>
+          <w:lang w:bidi="fa-IR"/>
+        </w:rPr>
+        <w:t xml:space="preserve"> - Sum] </w:t>
+      </w:r>
+    </w:p>
+    <w:p>
+      <w:pPr>
+        <w:ind w:left="-1134" w:right="-846"/>
+        <w:rPr>
+          <w:rFonts w:ascii="Courier New" w:hAnsi="Courier New" w:cs="Courier New"/>
+          <w:color w:val="263238"/>
+          <w:sz w:val="28"/>
+          <w:szCs w:val="28"/>
+          <w:shd w:val="clear" w:color="auto" w:fill="FFFFFF"/>
+          <w:lang w:bidi="fa-IR"/>
+        </w:rPr>
+      </w:pPr>
+      <w:r>
+        <w:rPr>
+          <w:rFonts w:ascii="Courier New" w:hAnsi="Courier New" w:cs="Courier New"/>
+          <w:color w:val="263238"/>
+          <w:sz w:val="28"/>
+          <w:szCs w:val="28"/>
+          <w:shd w:val="clear" w:color="auto" w:fill="FFFFFF"/>
+          <w:lang w:bidi="fa-IR"/>
+        </w:rPr>
+        <w:t xml:space="preserve">            </w:t>
+      </w:r>
+    </w:p>
+    <w:p>
+      <w:pPr>
+        <w:ind w:left="-1134" w:right="-846"/>
+        <w:rPr>
+          <w:rFonts w:ascii="Courier New" w:hAnsi="Courier New" w:cs="Courier New"/>
+          <w:color w:val="263238"/>
+          <w:sz w:val="28"/>
+          <w:szCs w:val="28"/>
+          <w:shd w:val="clear" w:color="auto" w:fill="FFFFFF"/>
+          <w:lang w:bidi="fa-IR"/>
+        </w:rPr>
+      </w:pPr>
+      <w:r>
+        <w:rPr>
+          <w:rFonts w:ascii="Courier New" w:hAnsi="Courier New" w:cs="Courier New"/>
+          <w:color w:val="263238"/>
+          <w:sz w:val="28"/>
+          <w:szCs w:val="28"/>
+          <w:shd w:val="clear" w:color="auto" w:fill="FFFFFF"/>
+          <w:lang w:bidi="fa-IR"/>
+        </w:rPr>
+        <w:t xml:space="preserve">    </w:t>
+      </w:r>
+    </w:p>
+    <w:p>
+      <w:pPr>
+        <w:ind w:left="-1134" w:right="-846"/>
+        <w:rPr>
+          <w:rFonts w:ascii="Courier New" w:hAnsi="Courier New" w:cs="Courier New"/>
+          <w:color w:val="263238"/>
+          <w:sz w:val="28"/>
+          <w:szCs w:val="28"/>
+          <w:shd w:val="clear" w:color="auto" w:fill="FFFFFF"/>
+          <w:lang w:bidi="fa-IR"/>
+        </w:rPr>
+      </w:pPr>
+      <w:r>
+        <w:rPr>
+          <w:rFonts w:ascii="Courier New" w:hAnsi="Courier New" w:cs="Courier New"/>
+          <w:color w:val="263238"/>
+          <w:sz w:val="28"/>
+          <w:szCs w:val="28"/>
+          <w:shd w:val="clear" w:color="auto" w:fill="FFFFFF"/>
+          <w:lang w:bidi="fa-IR"/>
+        </w:rPr>
+        <w:t xml:space="preserve">        # Add </w:t>
+      </w:r>
+      <w:proofErr w:type="spellStart"/>
+      <w:r>
+        <w:rPr>
+          <w:rFonts w:ascii="Courier New" w:hAnsi="Courier New" w:cs="Courier New"/>
+          <w:color w:val="263238"/>
+          <w:sz w:val="28"/>
+          <w:szCs w:val="28"/>
+          <w:shd w:val="clear" w:color="auto" w:fill="FFFFFF"/>
+          <w:lang w:bidi="fa-IR"/>
+        </w:rPr>
+        <w:t>currsum</w:t>
+      </w:r>
+      <w:proofErr w:type="spellEnd"/>
+      <w:r>
+        <w:rPr>
+          <w:rFonts w:ascii="Courier New" w:hAnsi="Courier New" w:cs="Courier New"/>
+          <w:color w:val="263238"/>
+          <w:sz w:val="28"/>
+          <w:szCs w:val="28"/>
+          <w:shd w:val="clear" w:color="auto" w:fill="FFFFFF"/>
+          <w:lang w:bidi="fa-IR"/>
+        </w:rPr>
+        <w:t xml:space="preserve"> value to count of  </w:t>
+      </w:r>
+    </w:p>
+    <w:p>
+      <w:pPr>
+        <w:ind w:left="-1134" w:right="-846"/>
+        <w:rPr>
+          <w:rFonts w:ascii="Courier New" w:hAnsi="Courier New" w:cs="Courier New"/>
+          <w:color w:val="263238"/>
+          <w:sz w:val="28"/>
+          <w:szCs w:val="28"/>
+          <w:shd w:val="clear" w:color="auto" w:fill="FFFFFF"/>
+          <w:lang w:bidi="fa-IR"/>
+        </w:rPr>
+      </w:pPr>
+      <w:r>
+        <w:rPr>
+          <w:rFonts w:ascii="Courier New" w:hAnsi="Courier New" w:cs="Courier New"/>
+          <w:color w:val="263238"/>
+          <w:sz w:val="28"/>
+          <w:szCs w:val="28"/>
+          <w:shd w:val="clear" w:color="auto" w:fill="FFFFFF"/>
+          <w:lang w:bidi="fa-IR"/>
+        </w:rPr>
+        <w:t xml:space="preserve">        # different values of sum. </w:t>
+      </w:r>
+    </w:p>
+    <w:p>
+      <w:pPr>
+        <w:ind w:left="-1134" w:right="-846"/>
+        <w:rPr>
+          <w:rFonts w:ascii="Courier New" w:hAnsi="Courier New" w:cs="Courier New"/>
+          <w:color w:val="263238"/>
+          <w:sz w:val="28"/>
+          <w:szCs w:val="28"/>
+          <w:shd w:val="clear" w:color="auto" w:fill="FFFFFF"/>
+          <w:lang w:bidi="fa-IR"/>
+        </w:rPr>
+      </w:pPr>
+      <w:r>
+        <w:rPr>
+          <w:rFonts w:ascii="Courier New" w:hAnsi="Courier New" w:cs="Courier New"/>
+          <w:color w:val="263238"/>
+          <w:sz w:val="28"/>
+          <w:szCs w:val="28"/>
+          <w:shd w:val="clear" w:color="auto" w:fill="FFFFFF"/>
+          <w:lang w:bidi="fa-IR"/>
+        </w:rPr>
+        <w:t xml:space="preserve">        </w:t>
+      </w:r>
+      <w:proofErr w:type="spellStart"/>
+      <w:r>
+        <w:rPr>
+          <w:rFonts w:ascii="Courier New" w:hAnsi="Courier New" w:cs="Courier New"/>
+          <w:color w:val="263238"/>
+          <w:sz w:val="28"/>
+          <w:szCs w:val="28"/>
+          <w:shd w:val="clear" w:color="auto" w:fill="FFFFFF"/>
+          <w:lang w:bidi="fa-IR"/>
+        </w:rPr>
+        <w:t>prevSum</w:t>
+      </w:r>
+      <w:proofErr w:type="spellEnd"/>
+      <w:r>
+        <w:rPr>
+          <w:rFonts w:ascii="Courier New" w:hAnsi="Courier New" w:cs="Courier New"/>
+          <w:color w:val="263238"/>
+          <w:sz w:val="28"/>
+          <w:szCs w:val="28"/>
+          <w:shd w:val="clear" w:color="auto" w:fill="FFFFFF"/>
+          <w:lang w:bidi="fa-IR"/>
+        </w:rPr>
+        <w:t>[</w:t>
+      </w:r>
+      <w:proofErr w:type="spellStart"/>
+      <w:r>
+        <w:rPr>
+          <w:rFonts w:ascii="Courier New" w:hAnsi="Courier New" w:cs="Courier New"/>
+          <w:color w:val="263238"/>
+          <w:sz w:val="28"/>
+          <w:szCs w:val="28"/>
+          <w:shd w:val="clear" w:color="auto" w:fill="FFFFFF"/>
+          <w:lang w:bidi="fa-IR"/>
+        </w:rPr>
+        <w:t>currsum</w:t>
+      </w:r>
+      <w:proofErr w:type="spellEnd"/>
+      <w:r>
+        <w:rPr>
+          <w:rFonts w:ascii="Courier New" w:hAnsi="Courier New" w:cs="Courier New"/>
+          <w:color w:val="263238"/>
+          <w:sz w:val="28"/>
+          <w:szCs w:val="28"/>
+          <w:shd w:val="clear" w:color="auto" w:fill="FFFFFF"/>
+          <w:lang w:bidi="fa-IR"/>
+        </w:rPr>
+        <w:t xml:space="preserve">] += 1 </w:t>
+      </w:r>
+    </w:p>
+    <w:p>
+      <w:pPr>
+        <w:ind w:left="-1134" w:right="-846"/>
+        <w:rPr>
+          <w:rFonts w:ascii="Courier New" w:hAnsi="Courier New" w:cs="Courier New"/>
+          <w:color w:val="263238"/>
+          <w:sz w:val="28"/>
+          <w:szCs w:val="28"/>
+          <w:shd w:val="clear" w:color="auto" w:fill="FFFFFF"/>
+          <w:lang w:bidi="fa-IR"/>
+        </w:rPr>
+      </w:pPr>
+      <w:r>
+        <w:rPr>
+          <w:rFonts w:ascii="Courier New" w:hAnsi="Courier New" w:cs="Courier New"/>
+          <w:color w:val="263238"/>
+          <w:sz w:val="28"/>
+          <w:szCs w:val="28"/>
+          <w:shd w:val="clear" w:color="auto" w:fill="FFFFFF"/>
+          <w:lang w:bidi="fa-IR"/>
+        </w:rPr>
+        <w:t xml:space="preserve">       </w:t>
+      </w:r>
+    </w:p>
+    <w:p>
+      <w:pPr>
+        <w:ind w:left="-1134" w:right="-846"/>
+        <w:rPr>
+          <w:rFonts w:ascii="Courier New" w:hAnsi="Courier New" w:cs="Courier New"/>
+          <w:color w:val="263238"/>
+          <w:sz w:val="28"/>
+          <w:szCs w:val="28"/>
+          <w:shd w:val="clear" w:color="auto" w:fill="FFFFFF"/>
+          <w:lang w:bidi="fa-IR"/>
+        </w:rPr>
+      </w:pPr>
+      <w:r>
+        <w:rPr>
+          <w:rFonts w:ascii="Courier New" w:hAnsi="Courier New" w:cs="Courier New"/>
+          <w:color w:val="263238"/>
+          <w:sz w:val="28"/>
+          <w:szCs w:val="28"/>
+          <w:shd w:val="clear" w:color="auto" w:fill="FFFFFF"/>
+          <w:lang w:bidi="fa-IR"/>
+        </w:rPr>
+        <w:t xml:space="preserve">    return res </w:t>
+      </w:r>
+    </w:p>
+    <w:p>
+      <w:pPr>
+        <w:ind w:left="-1134" w:right="-846"/>
+        <w:rPr>
+          <w:rFonts w:ascii="Courier New" w:hAnsi="Courier New" w:cs="Courier New"/>
+          <w:color w:val="263238"/>
+          <w:sz w:val="28"/>
+          <w:szCs w:val="28"/>
+          <w:shd w:val="clear" w:color="auto" w:fill="FFFFFF"/>
+          <w:lang w:bidi="fa-IR"/>
+        </w:rPr>
+      </w:pPr>
+      <w:r>
+        <w:rPr>
+          <w:rFonts w:ascii="Courier New" w:hAnsi="Courier New" w:cs="Courier New"/>
+          <w:color w:val="263238"/>
+          <w:sz w:val="28"/>
+          <w:szCs w:val="28"/>
+          <w:shd w:val="clear" w:color="auto" w:fill="FFFFFF"/>
+          <w:lang w:bidi="fa-IR"/>
+        </w:rPr>
+        <w:t xml:space="preserve">   </w:t>
+      </w:r>
+    </w:p>
+    <w:p>
+      <w:pPr>
+        <w:ind w:left="-1134" w:right="-846"/>
+        <w:rPr>
+          <w:rFonts w:ascii="Courier New" w:hAnsi="Courier New" w:cs="Courier New"/>
+          <w:color w:val="263238"/>
+          <w:sz w:val="28"/>
+          <w:szCs w:val="28"/>
+          <w:shd w:val="clear" w:color="auto" w:fill="FFFFFF"/>
+          <w:lang w:bidi="fa-IR"/>
+        </w:rPr>
+      </w:pPr>
+      <w:r>
+        <w:rPr>
+          <w:rFonts w:ascii="Courier New" w:hAnsi="Courier New" w:cs="Courier New"/>
+          <w:color w:val="263238"/>
+          <w:sz w:val="28"/>
+          <w:szCs w:val="28"/>
+          <w:shd w:val="clear" w:color="auto" w:fill="FFFFFF"/>
+          <w:lang w:bidi="fa-IR"/>
+        </w:rPr>
+        <w:t># if __name__ == "__main__":</w:t>
+      </w:r>
+    </w:p>
+    <w:p>
+      <w:pPr>
+        <w:ind w:left="-1134" w:right="-846"/>
+        <w:rPr>
+          <w:rFonts w:ascii="Courier New" w:hAnsi="Courier New" w:cs="Courier New"/>
+          <w:color w:val="263238"/>
+          <w:sz w:val="28"/>
+          <w:szCs w:val="28"/>
+          <w:shd w:val="clear" w:color="auto" w:fill="FFFFFF"/>
+          <w:lang w:bidi="fa-IR"/>
+        </w:rPr>
+      </w:pPr>
+      <w:r>
+        <w:rPr>
+          <w:rFonts w:ascii="Courier New" w:hAnsi="Courier New" w:cs="Courier New"/>
+          <w:color w:val="263238"/>
+          <w:sz w:val="28"/>
+          <w:szCs w:val="28"/>
+          <w:shd w:val="clear" w:color="auto" w:fill="FFFFFF"/>
+          <w:lang w:bidi="fa-IR"/>
+        </w:rPr>
+        <w:t xml:space="preserve">  </w:t>
+      </w:r>
+    </w:p>
+    <w:p>
+      <w:pPr>
+        <w:ind w:left="-1134" w:right="-846"/>
+        <w:rPr>
+          <w:rFonts w:ascii="Courier New" w:hAnsi="Courier New" w:cs="Courier New"/>
+          <w:color w:val="263238"/>
+          <w:sz w:val="28"/>
+          <w:szCs w:val="28"/>
+          <w:shd w:val="clear" w:color="auto" w:fill="FFFFFF"/>
+          <w:lang w:bidi="fa-IR"/>
+        </w:rPr>
+      </w:pPr>
+      <w:proofErr w:type="spellStart"/>
+      <w:r>
+        <w:rPr>
+          <w:rFonts w:ascii="Courier New" w:hAnsi="Courier New" w:cs="Courier New"/>
+          <w:color w:val="263238"/>
+          <w:sz w:val="28"/>
+          <w:szCs w:val="28"/>
+          <w:shd w:val="clear" w:color="auto" w:fill="FFFFFF"/>
+          <w:lang w:bidi="fa-IR"/>
+        </w:rPr>
+        <w:t>arr</w:t>
+      </w:r>
+      <w:proofErr w:type="spellEnd"/>
+      <w:r>
+        <w:rPr>
+          <w:rFonts w:ascii="Courier New" w:hAnsi="Courier New" w:cs="Courier New"/>
+          <w:color w:val="263238"/>
+          <w:sz w:val="28"/>
+          <w:szCs w:val="28"/>
+          <w:shd w:val="clear" w:color="auto" w:fill="FFFFFF"/>
+          <w:lang w:bidi="fa-IR"/>
+        </w:rPr>
+        <w:t xml:space="preserve"> </w:t>
+      </w:r>
+      <w:proofErr w:type="gramStart"/>
+      <w:r>
+        <w:rPr>
+          <w:rFonts w:ascii="Courier New" w:hAnsi="Courier New" w:cs="Courier New"/>
+          <w:color w:val="263238"/>
+          <w:sz w:val="28"/>
+          <w:szCs w:val="28"/>
+          <w:shd w:val="clear" w:color="auto" w:fill="FFFFFF"/>
+          <w:lang w:bidi="fa-IR"/>
+        </w:rPr>
+        <w:t>=  [</w:t>
+      </w:r>
+      <w:proofErr w:type="gramEnd"/>
+      <w:r>
+        <w:rPr>
+          <w:rFonts w:ascii="Courier New" w:hAnsi="Courier New" w:cs="Courier New"/>
+          <w:color w:val="263238"/>
+          <w:sz w:val="28"/>
+          <w:szCs w:val="28"/>
+          <w:shd w:val="clear" w:color="auto" w:fill="FFFFFF"/>
+          <w:lang w:bidi="fa-IR"/>
+        </w:rPr>
+        <w:t xml:space="preserve">10, 2, -2, -20, 10]  </w:t>
+      </w:r>
+    </w:p>
+    <w:p>
+      <w:pPr>
+        <w:ind w:left="-1134" w:right="-846"/>
+        <w:rPr>
+          <w:rFonts w:ascii="Courier New" w:hAnsi="Courier New" w:cs="Courier New"/>
+          <w:color w:val="263238"/>
+          <w:sz w:val="28"/>
+          <w:szCs w:val="28"/>
+          <w:shd w:val="clear" w:color="auto" w:fill="FFFFFF"/>
+          <w:lang w:bidi="fa-IR"/>
+        </w:rPr>
+      </w:pPr>
+      <w:r>
+        <w:rPr>
+          <w:rFonts w:ascii="Courier New" w:hAnsi="Courier New" w:cs="Courier New"/>
+          <w:color w:val="263238"/>
+          <w:sz w:val="28"/>
+          <w:szCs w:val="28"/>
+          <w:shd w:val="clear" w:color="auto" w:fill="FFFFFF"/>
+          <w:lang w:bidi="fa-IR"/>
+        </w:rPr>
+        <w:t xml:space="preserve">Sum = -10 </w:t>
+      </w:r>
+    </w:p>
+    <w:p>
+      <w:pPr>
+        <w:ind w:left="-1134" w:right="-846"/>
+        <w:rPr>
+          <w:rFonts w:ascii="Courier New" w:hAnsi="Courier New" w:cs="Courier New"/>
+          <w:color w:val="263238"/>
+          <w:sz w:val="28"/>
+          <w:szCs w:val="28"/>
+          <w:shd w:val="clear" w:color="auto" w:fill="FFFFFF"/>
+          <w:lang w:bidi="fa-IR"/>
+        </w:rPr>
+      </w:pPr>
+      <w:r>
+        <w:rPr>
+          <w:rFonts w:ascii="Courier New" w:hAnsi="Courier New" w:cs="Courier New"/>
+          <w:color w:val="263238"/>
+          <w:sz w:val="28"/>
+          <w:szCs w:val="28"/>
+          <w:shd w:val="clear" w:color="auto" w:fill="FFFFFF"/>
+          <w:lang w:bidi="fa-IR"/>
+        </w:rPr>
+        <w:t xml:space="preserve">n = </w:t>
+      </w:r>
+      <w:proofErr w:type="spellStart"/>
+      <w:r>
+        <w:rPr>
+          <w:rFonts w:ascii="Courier New" w:hAnsi="Courier New" w:cs="Courier New"/>
+          <w:color w:val="263238"/>
+          <w:sz w:val="28"/>
+          <w:szCs w:val="28"/>
+          <w:shd w:val="clear" w:color="auto" w:fill="FFFFFF"/>
+          <w:lang w:bidi="fa-IR"/>
+        </w:rPr>
+        <w:t>len</w:t>
+      </w:r>
+      <w:proofErr w:type="spellEnd"/>
+      <w:r>
+        <w:rPr>
+          <w:rFonts w:ascii="Courier New" w:hAnsi="Courier New" w:cs="Courier New"/>
+          <w:color w:val="263238"/>
+          <w:sz w:val="28"/>
+          <w:szCs w:val="28"/>
+          <w:shd w:val="clear" w:color="auto" w:fill="FFFFFF"/>
+          <w:lang w:bidi="fa-IR"/>
+        </w:rPr>
+        <w:t>(</w:t>
+      </w:r>
+      <w:proofErr w:type="spellStart"/>
+      <w:r>
+        <w:rPr>
+          <w:rFonts w:ascii="Courier New" w:hAnsi="Courier New" w:cs="Courier New"/>
+          <w:color w:val="263238"/>
+          <w:sz w:val="28"/>
+          <w:szCs w:val="28"/>
+          <w:shd w:val="clear" w:color="auto" w:fill="FFFFFF"/>
+          <w:lang w:bidi="fa-IR"/>
+        </w:rPr>
+        <w:t>arr</w:t>
+      </w:r>
+      <w:proofErr w:type="spellEnd"/>
+      <w:r>
+        <w:rPr>
+          <w:rFonts w:ascii="Courier New" w:hAnsi="Courier New" w:cs="Courier New"/>
+          <w:color w:val="263238"/>
+          <w:sz w:val="28"/>
+          <w:szCs w:val="28"/>
+          <w:shd w:val="clear" w:color="auto" w:fill="FFFFFF"/>
+          <w:lang w:bidi="fa-IR"/>
+        </w:rPr>
+        <w:t xml:space="preserve">) </w:t>
+      </w:r>
+    </w:p>
+    <w:p>
+      <w:pPr>
+        <w:ind w:left="-1134" w:right="-846"/>
+        <w:rPr>
+          <w:rFonts w:ascii="Courier New" w:hAnsi="Courier New" w:cs="Courier New"/>
+          <w:color w:val="263238"/>
+          <w:sz w:val="28"/>
+          <w:szCs w:val="28"/>
+          <w:shd w:val="clear" w:color="auto" w:fill="FFFFFF"/>
+          <w:lang w:bidi="fa-IR"/>
+        </w:rPr>
+      </w:pPr>
+      <w:proofErr w:type="gramStart"/>
+      <w:r>
+        <w:rPr>
+          <w:rFonts w:ascii="Courier New" w:hAnsi="Courier New" w:cs="Courier New"/>
+          <w:color w:val="263238"/>
+          <w:sz w:val="28"/>
+          <w:szCs w:val="28"/>
+          <w:shd w:val="clear" w:color="auto" w:fill="FFFFFF"/>
+          <w:lang w:bidi="fa-IR"/>
+        </w:rPr>
+        <w:t>print(</w:t>
+      </w:r>
+      <w:proofErr w:type="spellStart"/>
+      <w:proofErr w:type="gramEnd"/>
+      <w:r>
+        <w:rPr>
+          <w:rFonts w:ascii="Courier New" w:hAnsi="Courier New" w:cs="Courier New"/>
+          <w:color w:val="263238"/>
+          <w:sz w:val="28"/>
+          <w:szCs w:val="28"/>
+          <w:shd w:val="clear" w:color="auto" w:fill="FFFFFF"/>
+          <w:lang w:bidi="fa-IR"/>
+        </w:rPr>
+        <w:t>findSubarraySum</w:t>
+      </w:r>
+      <w:proofErr w:type="spellEnd"/>
+      <w:r>
+        <w:rPr>
+          <w:rFonts w:ascii="Courier New" w:hAnsi="Courier New" w:cs="Courier New"/>
+          <w:color w:val="263238"/>
+          <w:sz w:val="28"/>
+          <w:szCs w:val="28"/>
+          <w:shd w:val="clear" w:color="auto" w:fill="FFFFFF"/>
+          <w:lang w:bidi="fa-IR"/>
+        </w:rPr>
+        <w:t>(</w:t>
+      </w:r>
+      <w:proofErr w:type="spellStart"/>
+      <w:r>
+        <w:rPr>
+          <w:rFonts w:ascii="Courier New" w:hAnsi="Courier New" w:cs="Courier New"/>
+          <w:color w:val="263238"/>
+          <w:sz w:val="28"/>
+          <w:szCs w:val="28"/>
+          <w:shd w:val="clear" w:color="auto" w:fill="FFFFFF"/>
+          <w:lang w:bidi="fa-IR"/>
+        </w:rPr>
+        <w:t>arr</w:t>
+      </w:r>
+      <w:proofErr w:type="spellEnd"/>
+      <w:r>
+        <w:rPr>
+          <w:rFonts w:ascii="Courier New" w:hAnsi="Courier New" w:cs="Courier New"/>
+          <w:color w:val="263238"/>
+          <w:sz w:val="28"/>
+          <w:szCs w:val="28"/>
+          <w:shd w:val="clear" w:color="auto" w:fill="FFFFFF"/>
+          <w:lang w:bidi="fa-IR"/>
+        </w:rPr>
+        <w:t xml:space="preserve">, n, Sum)) </w:t>
+      </w:r>
+    </w:p>
+    <w:p>
+      <w:pPr>
+        <w:ind w:left="-1134" w:right="-846"/>
+        <w:rPr>
+          <w:rFonts w:ascii="Courier New" w:hAnsi="Courier New" w:cs="Courier New"/>
+          <w:color w:val="263238"/>
+          <w:sz w:val="28"/>
+          <w:szCs w:val="28"/>
+          <w:shd w:val="clear" w:color="auto" w:fill="FFFFFF"/>
+          <w:lang w:bidi="fa-IR"/>
+        </w:rPr>
+      </w:pPr>
+      <w:r>
+        <w:rPr>
+          <w:rFonts w:ascii="Courier New" w:hAnsi="Courier New" w:cs="Courier New"/>
+          <w:color w:val="263238"/>
+          <w:sz w:val="28"/>
+          <w:szCs w:val="28"/>
+          <w:shd w:val="clear" w:color="auto" w:fill="FFFFFF"/>
+          <w:lang w:bidi="fa-IR"/>
+        </w:rPr>
+        <w:t>print(</w:t>
+      </w:r>
+      <w:proofErr w:type="spellStart"/>
+      <w:proofErr w:type="gramStart"/>
+      <w:r>
+        <w:rPr>
+          <w:rFonts w:ascii="Courier New" w:hAnsi="Courier New" w:cs="Courier New"/>
+          <w:color w:val="263238"/>
+          <w:sz w:val="28"/>
+          <w:szCs w:val="28"/>
+          <w:shd w:val="clear" w:color="auto" w:fill="FFFFFF"/>
+          <w:lang w:bidi="fa-IR"/>
+        </w:rPr>
+        <w:t>findSubarraySum</w:t>
+      </w:r>
+      <w:proofErr w:type="spellEnd"/>
+      <w:r>
+        <w:rPr>
+          <w:rFonts w:ascii="Courier New" w:hAnsi="Courier New" w:cs="Courier New"/>
+          <w:color w:val="263238"/>
+          <w:sz w:val="28"/>
+          <w:szCs w:val="28"/>
+          <w:shd w:val="clear" w:color="auto" w:fill="FFFFFF"/>
+          <w:lang w:bidi="fa-IR"/>
+        </w:rPr>
+        <w:t>(</w:t>
+      </w:r>
+      <w:proofErr w:type="gramEnd"/>
+      <w:r>
+        <w:rPr>
+          <w:rFonts w:ascii="Courier New" w:hAnsi="Courier New" w:cs="Courier New"/>
+          <w:color w:val="263238"/>
+          <w:sz w:val="28"/>
+          <w:szCs w:val="28"/>
+          <w:shd w:val="clear" w:color="auto" w:fill="FFFFFF"/>
+          <w:lang w:bidi="fa-IR"/>
+        </w:rPr>
+        <w:t>[1,2,3,-1,1,5], 6, 5))</w:t>
+      </w:r>
+    </w:p>
+    <w:p>
+      <w:pPr>
+        <w:pBdr>
+          <w:bottom w:val="single" w:sz="12" w:space="1" w:color="auto"/>
+        </w:pBdr>
+        <w:ind w:left="-1134" w:right="-846"/>
+        <w:rPr>
+          <w:rFonts w:ascii="Courier New" w:hAnsi="Courier New" w:cs="Courier New"/>
+          <w:color w:val="263238"/>
+          <w:sz w:val="28"/>
+          <w:szCs w:val="28"/>
+          <w:shd w:val="clear" w:color="auto" w:fill="FFFFFF"/>
+          <w:lang w:bidi="fa-IR"/>
+        </w:rPr>
+      </w:pPr>
+    </w:p>
+    <w:p>
+      <w:pPr>
+        <w:shd w:val="clear" w:color="auto" w:fill="FFFFFF"/>
+        <w:spacing w:after="240" w:line="240" w:lineRule="auto"/>
+        <w:rPr>
+          <w:rFonts w:ascii="Segoe UI" w:eastAsia="Times New Roman" w:hAnsi="Segoe UI" w:cs="Segoe UI"/>
+          <w:color w:val="263238"/>
+          <w:sz w:val="21"/>
+          <w:szCs w:val="21"/>
+          <w:lang w:eastAsia="en-CA"/>
+        </w:rPr>
+      </w:pPr>
+      <w:r>
+        <w:rPr>
+          <w:rFonts w:ascii="Segoe UI" w:eastAsia="Times New Roman" w:hAnsi="Segoe UI" w:cs="Segoe UI"/>
+          <w:color w:val="263238"/>
+          <w:sz w:val="21"/>
+          <w:szCs w:val="21"/>
+          <w:lang w:eastAsia="en-CA"/>
+        </w:rPr>
+        <w:t>Given a binary array, find the maximum number of consecutive 1s in this array.</w:t>
+      </w:r>
+    </w:p>
+    <w:p>
+      <w:pPr>
+        <w:shd w:val="clear" w:color="auto" w:fill="FFFFFF"/>
+        <w:spacing w:after="240" w:line="240" w:lineRule="auto"/>
+        <w:rPr>
+          <w:rFonts w:ascii="Segoe UI" w:eastAsia="Times New Roman" w:hAnsi="Segoe UI" w:cs="Segoe UI"/>
+          <w:color w:val="263238"/>
+          <w:sz w:val="21"/>
+          <w:szCs w:val="21"/>
+          <w:lang w:eastAsia="en-CA"/>
+        </w:rPr>
+      </w:pPr>
+      <w:r>
+        <w:rPr>
+          <w:rFonts w:ascii="Segoe UI" w:eastAsia="Times New Roman" w:hAnsi="Segoe UI" w:cs="Segoe UI"/>
+          <w:b/>
+          <w:bCs/>
+          <w:color w:val="263238"/>
+          <w:sz w:val="21"/>
+          <w:szCs w:val="21"/>
+          <w:lang w:eastAsia="en-CA"/>
+        </w:rPr>
+        <w:t>Example 1:</w:t>
+      </w:r>
+    </w:p>
+    <w:p>
+      <w:pPr>
+        <w:shd w:val="clear" w:color="auto" w:fill="F7F9FA"/>
+        <w:tabs>
+          <w:tab w:val="left" w:pos="916"/>
+          <w:tab w:val="left" w:pos="1832"/>
+          <w:tab w:val="left" w:pos="2748"/>
+          <w:tab w:val="left" w:pos="3664"/>
+          <w:tab w:val="left" w:pos="4580"/>
+          <w:tab w:val="left" w:pos="5496"/>
+          <w:tab w:val="left" w:pos="6412"/>
+          <w:tab w:val="left" w:pos="7328"/>
+          <w:tab w:val="left" w:pos="8244"/>
+          <w:tab w:val="left" w:pos="9160"/>
+          <w:tab w:val="left" w:pos="10076"/>
+          <w:tab w:val="left" w:pos="10992"/>
+          <w:tab w:val="left" w:pos="11908"/>
+          <w:tab w:val="left" w:pos="12824"/>
+          <w:tab w:val="left" w:pos="13740"/>
+          <w:tab w:val="left" w:pos="14656"/>
+        </w:tabs>
+        <w:spacing w:after="240" w:line="240" w:lineRule="auto"/>
+        <w:rPr>
+          <w:rFonts w:ascii="Consolas" w:eastAsia="Times New Roman" w:hAnsi="Consolas" w:cs="Courier New"/>
+          <w:color w:val="263238"/>
+          <w:sz w:val="20"/>
+          <w:szCs w:val="20"/>
+          <w:lang w:eastAsia="en-CA"/>
+        </w:rPr>
+      </w:pPr>
+      <w:r>
+        <w:rPr>
+          <w:rFonts w:ascii="Consolas" w:eastAsia="Times New Roman" w:hAnsi="Consolas" w:cs="Courier New"/>
+          <w:b/>
+          <w:bCs/>
+          <w:color w:val="263238"/>
+          <w:sz w:val="20"/>
+          <w:szCs w:val="20"/>
+          <w:lang w:eastAsia="en-CA"/>
+        </w:rPr>
+        <w:t>Input:</w:t>
+      </w:r>
+      <w:r>
+        <w:rPr>
+          <w:rFonts w:ascii="Consolas" w:eastAsia="Times New Roman" w:hAnsi="Consolas" w:cs="Courier New"/>
+          <w:color w:val="263238"/>
+          <w:sz w:val="20"/>
+          <w:szCs w:val="20"/>
+          <w:lang w:eastAsia="en-CA"/>
+        </w:rPr>
+        <w:t xml:space="preserve"> [1,1,0,1,1,1]</w:t>
+      </w:r>
+    </w:p>
+    <w:p>
+      <w:pPr>
+        <w:shd w:val="clear" w:color="auto" w:fill="F7F9FA"/>
+        <w:tabs>
+          <w:tab w:val="left" w:pos="916"/>
+          <w:tab w:val="left" w:pos="1832"/>
+          <w:tab w:val="left" w:pos="2748"/>
+          <w:tab w:val="left" w:pos="3664"/>
+          <w:tab w:val="left" w:pos="4580"/>
+          <w:tab w:val="left" w:pos="5496"/>
+          <w:tab w:val="left" w:pos="6412"/>
+          <w:tab w:val="left" w:pos="7328"/>
+          <w:tab w:val="left" w:pos="8244"/>
+          <w:tab w:val="left" w:pos="9160"/>
+          <w:tab w:val="left" w:pos="10076"/>
+          <w:tab w:val="left" w:pos="10992"/>
+          <w:tab w:val="left" w:pos="11908"/>
+          <w:tab w:val="left" w:pos="12824"/>
+          <w:tab w:val="left" w:pos="13740"/>
+          <w:tab w:val="left" w:pos="14656"/>
+        </w:tabs>
+        <w:spacing w:after="240" w:line="240" w:lineRule="auto"/>
+        <w:rPr>
+          <w:rFonts w:ascii="Consolas" w:eastAsia="Times New Roman" w:hAnsi="Consolas" w:cs="Courier New"/>
+          <w:color w:val="263238"/>
+          <w:sz w:val="20"/>
+          <w:szCs w:val="20"/>
+          <w:lang w:eastAsia="en-CA"/>
+        </w:rPr>
+      </w:pPr>
+      <w:r>
+        <w:rPr>
+          <w:rFonts w:ascii="Consolas" w:eastAsia="Times New Roman" w:hAnsi="Consolas" w:cs="Courier New"/>
+          <w:b/>
+          <w:bCs/>
+          <w:color w:val="263238"/>
+          <w:sz w:val="20"/>
+          <w:szCs w:val="20"/>
+          <w:lang w:eastAsia="en-CA"/>
+        </w:rPr>
+        <w:t>Output:</w:t>
+      </w:r>
+      <w:r>
+        <w:rPr>
+          <w:rFonts w:ascii="Consolas" w:eastAsia="Times New Roman" w:hAnsi="Consolas" w:cs="Courier New"/>
+          <w:color w:val="263238"/>
+          <w:sz w:val="20"/>
+          <w:szCs w:val="20"/>
+          <w:lang w:eastAsia="en-CA"/>
+        </w:rPr>
+        <w:t xml:space="preserve"> 3</w:t>
+      </w:r>
+    </w:p>
+    <w:p>
+      <w:pPr>
+        <w:shd w:val="clear" w:color="auto" w:fill="F7F9FA"/>
+        <w:tabs>
+          <w:tab w:val="left" w:pos="916"/>
+          <w:tab w:val="left" w:pos="1832"/>
+          <w:tab w:val="left" w:pos="2748"/>
+          <w:tab w:val="left" w:pos="3664"/>
+          <w:tab w:val="left" w:pos="4580"/>
+          <w:tab w:val="left" w:pos="5496"/>
+          <w:tab w:val="left" w:pos="6412"/>
+          <w:tab w:val="left" w:pos="7328"/>
+          <w:tab w:val="left" w:pos="8244"/>
+          <w:tab w:val="left" w:pos="9160"/>
+          <w:tab w:val="left" w:pos="10076"/>
+          <w:tab w:val="left" w:pos="10992"/>
+          <w:tab w:val="left" w:pos="11908"/>
+          <w:tab w:val="left" w:pos="12824"/>
+          <w:tab w:val="left" w:pos="13740"/>
+          <w:tab w:val="left" w:pos="14656"/>
+        </w:tabs>
+        <w:spacing w:after="240" w:line="240" w:lineRule="auto"/>
+        <w:rPr>
+          <w:rFonts w:ascii="Consolas" w:eastAsia="Times New Roman" w:hAnsi="Consolas" w:cs="Courier New"/>
+          <w:color w:val="263238"/>
+          <w:sz w:val="20"/>
+          <w:szCs w:val="20"/>
+          <w:lang w:eastAsia="en-CA"/>
+        </w:rPr>
+      </w:pPr>
+      <w:r>
+        <w:rPr>
+          <w:rFonts w:ascii="Consolas" w:eastAsia="Times New Roman" w:hAnsi="Consolas" w:cs="Courier New"/>
+          <w:b/>
+          <w:bCs/>
+          <w:color w:val="263238"/>
+          <w:sz w:val="20"/>
+          <w:szCs w:val="20"/>
+          <w:lang w:eastAsia="en-CA"/>
+        </w:rPr>
+        <w:t>Explanation:</w:t>
+      </w:r>
+      <w:r>
+        <w:rPr>
+          <w:rFonts w:ascii="Consolas" w:eastAsia="Times New Roman" w:hAnsi="Consolas" w:cs="Courier New"/>
+          <w:color w:val="263238"/>
+          <w:sz w:val="20"/>
+          <w:szCs w:val="20"/>
+          <w:lang w:eastAsia="en-CA"/>
+        </w:rPr>
+        <w:t xml:space="preserve"> The first two digits or the last three digits are consecutive 1s.</w:t>
+      </w:r>
+    </w:p>
+    <w:p>
+      <w:pPr>
+        <w:shd w:val="clear" w:color="auto" w:fill="F7F9FA"/>
+        <w:tabs>
+          <w:tab w:val="left" w:pos="916"/>
+          <w:tab w:val="left" w:pos="1832"/>
+          <w:tab w:val="left" w:pos="2748"/>
+          <w:tab w:val="left" w:pos="3664"/>
+          <w:tab w:val="left" w:pos="4580"/>
+          <w:tab w:val="left" w:pos="5496"/>
+          <w:tab w:val="left" w:pos="6412"/>
+          <w:tab w:val="left" w:pos="7328"/>
+          <w:tab w:val="left" w:pos="8244"/>
+          <w:tab w:val="left" w:pos="9160"/>
+          <w:tab w:val="left" w:pos="10076"/>
+          <w:tab w:val="left" w:pos="10992"/>
+          <w:tab w:val="left" w:pos="11908"/>
+          <w:tab w:val="left" w:pos="12824"/>
+          <w:tab w:val="left" w:pos="13740"/>
+          <w:tab w:val="left" w:pos="14656"/>
+        </w:tabs>
+        <w:spacing w:after="240" w:line="240" w:lineRule="auto"/>
+        <w:rPr>
+          <w:rFonts w:ascii="Consolas" w:eastAsia="Times New Roman" w:hAnsi="Consolas" w:cs="Courier New"/>
+          <w:color w:val="263238"/>
+          <w:sz w:val="20"/>
+          <w:szCs w:val="20"/>
+          <w:lang w:eastAsia="en-CA"/>
+        </w:rPr>
+      </w:pPr>
+      <w:r>
+        <w:rPr>
+          <w:rFonts w:ascii="Consolas" w:eastAsia="Times New Roman" w:hAnsi="Consolas" w:cs="Courier New"/>
+          <w:color w:val="263238"/>
+          <w:sz w:val="20"/>
+          <w:szCs w:val="20"/>
+          <w:lang w:eastAsia="en-CA"/>
+        </w:rPr>
+        <w:t xml:space="preserve">    The maximum number of consecutive 1s is 3.</w:t>
+      </w:r>
+    </w:p>
+    <w:p>
+      <w:pPr>
+        <w:shd w:val="clear" w:color="auto" w:fill="FFFFFF"/>
+        <w:spacing w:after="240" w:line="240" w:lineRule="auto"/>
+        <w:rPr>
+          <w:rFonts w:ascii="Segoe UI" w:eastAsia="Times New Roman" w:hAnsi="Segoe UI" w:cs="Segoe UI"/>
+          <w:color w:val="263238"/>
+          <w:sz w:val="21"/>
+          <w:szCs w:val="21"/>
+          <w:lang w:eastAsia="en-CA"/>
+        </w:rPr>
+      </w:pPr>
+      <w:r>
+        <w:rPr>
+          <w:rFonts w:ascii="Segoe UI" w:eastAsia="Times New Roman" w:hAnsi="Segoe UI" w:cs="Segoe UI"/>
+          <w:b/>
+          <w:bCs/>
+          <w:color w:val="263238"/>
+          <w:sz w:val="21"/>
+          <w:szCs w:val="21"/>
+          <w:lang w:eastAsia="en-CA"/>
+        </w:rPr>
+        <w:t>Note:</w:t>
+      </w:r>
+    </w:p>
+    <w:p>
+      <w:pPr>
+        <w:numPr>
+          <w:ilvl w:val="0"/>
+          <w:numId w:val="3"/>
+        </w:numPr>
+        <w:shd w:val="clear" w:color="auto" w:fill="FFFFFF"/>
+        <w:spacing w:before="100" w:beforeAutospacing="1" w:after="100" w:afterAutospacing="1" w:line="240" w:lineRule="auto"/>
+        <w:rPr>
+          <w:rFonts w:ascii="Segoe UI" w:eastAsia="Times New Roman" w:hAnsi="Segoe UI" w:cs="Segoe UI"/>
+          <w:color w:val="263238"/>
+          <w:sz w:val="21"/>
+          <w:szCs w:val="21"/>
+          <w:lang w:eastAsia="en-CA"/>
+        </w:rPr>
+      </w:pPr>
+      <w:r>
+        <w:rPr>
+          <w:rFonts w:ascii="Segoe UI" w:eastAsia="Times New Roman" w:hAnsi="Segoe UI" w:cs="Segoe UI"/>
+          <w:color w:val="263238"/>
+          <w:sz w:val="21"/>
+          <w:szCs w:val="21"/>
+          <w:lang w:eastAsia="en-CA"/>
+        </w:rPr>
+        <w:t>The input array will only contain </w:t>
+      </w:r>
+      <w:r>
+        <w:rPr>
+          <w:rFonts w:ascii="Courier New" w:eastAsia="Times New Roman" w:hAnsi="Courier New" w:cs="Courier New"/>
+          <w:color w:val="546E7A"/>
+          <w:sz w:val="20"/>
+          <w:szCs w:val="20"/>
+          <w:shd w:val="clear" w:color="auto" w:fill="F7F9FA"/>
+          <w:lang w:eastAsia="en-CA"/>
+        </w:rPr>
+        <w:t>0</w:t>
+      </w:r>
+      <w:r>
+        <w:rPr>
+          <w:rFonts w:ascii="Segoe UI" w:eastAsia="Times New Roman" w:hAnsi="Segoe UI" w:cs="Segoe UI"/>
+          <w:color w:val="263238"/>
+          <w:sz w:val="21"/>
+          <w:szCs w:val="21"/>
+          <w:lang w:eastAsia="en-CA"/>
+        </w:rPr>
+        <w:t> and </w:t>
+      </w:r>
+      <w:r>
+        <w:rPr>
+          <w:rFonts w:ascii="Courier New" w:eastAsia="Times New Roman" w:hAnsi="Courier New" w:cs="Courier New"/>
+          <w:color w:val="546E7A"/>
+          <w:sz w:val="20"/>
+          <w:szCs w:val="20"/>
+          <w:shd w:val="clear" w:color="auto" w:fill="F7F9FA"/>
+          <w:lang w:eastAsia="en-CA"/>
+        </w:rPr>
+        <w:t>1</w:t>
+      </w:r>
+      <w:r>
+        <w:rPr>
+          <w:rFonts w:ascii="Segoe UI" w:eastAsia="Times New Roman" w:hAnsi="Segoe UI" w:cs="Segoe UI"/>
+          <w:color w:val="263238"/>
+          <w:sz w:val="21"/>
+          <w:szCs w:val="21"/>
+          <w:lang w:eastAsia="en-CA"/>
+        </w:rPr>
+        <w:t>.</w:t>
+      </w:r>
+    </w:p>
+    <w:p>
+      <w:pPr>
+        <w:numPr>
+          <w:ilvl w:val="0"/>
+          <w:numId w:val="3"/>
+        </w:numPr>
+        <w:pBdr>
+          <w:bottom w:val="single" w:sz="12" w:space="1" w:color="auto"/>
+        </w:pBdr>
+        <w:shd w:val="clear" w:color="auto" w:fill="FFFFFF"/>
+        <w:spacing w:before="100" w:beforeAutospacing="1" w:after="100" w:afterAutospacing="1" w:line="240" w:lineRule="auto"/>
+        <w:rPr>
+          <w:rFonts w:ascii="Segoe UI" w:eastAsia="Times New Roman" w:hAnsi="Segoe UI" w:cs="Segoe UI"/>
+          <w:color w:val="263238"/>
+          <w:sz w:val="21"/>
+          <w:szCs w:val="21"/>
+          <w:lang w:eastAsia="en-CA"/>
+        </w:rPr>
+      </w:pPr>
+      <w:r>
+        <w:rPr>
+          <w:rFonts w:ascii="Segoe UI" w:eastAsia="Times New Roman" w:hAnsi="Segoe UI" w:cs="Segoe UI"/>
+          <w:color w:val="263238"/>
+          <w:sz w:val="21"/>
+          <w:szCs w:val="21"/>
+          <w:lang w:eastAsia="en-CA"/>
+        </w:rPr>
+        <w:t>The length of input array is a positive integer and will not exceed 10,000</w:t>
+      </w:r>
+    </w:p>
+    <w:p>
+      <w:pPr>
+        <w:ind w:left="-1134" w:right="-846"/>
+        <w:rPr>
+          <w:rFonts w:ascii="Courier New" w:hAnsi="Courier New" w:cs="Courier New" w:hint="cs"/>
+          <w:color w:val="263238"/>
+          <w:sz w:val="28"/>
+          <w:szCs w:val="28"/>
+          <w:shd w:val="clear" w:color="auto" w:fill="FFFFFF"/>
+          <w:rtl/>
+          <w:lang w:bidi="fa-IR"/>
+        </w:rPr>
+      </w:pPr>
+      <w:r>
+        <w:rPr>
+          <w:rFonts w:ascii="Courier New" w:hAnsi="Courier New" w:cs="Courier New"/>
+          <w:color w:val="263238"/>
+          <w:sz w:val="28"/>
+          <w:szCs w:val="28"/>
+          <w:shd w:val="clear" w:color="auto" w:fill="FFFFFF"/>
+          <w:lang w:bidi="fa-IR"/>
+        </w:rPr>
+        <w:t>_______________________________</w:t>
+      </w:r>
+    </w:p>
+    <w:p>
+      <w:pPr>
+        <w:pBdr>
+          <w:bottom w:val="single" w:sz="12" w:space="1" w:color="auto"/>
+        </w:pBdr>
+        <w:ind w:left="-1134" w:right="-846"/>
+        <w:rPr>
+          <w:rFonts w:ascii="Segoe UI" w:hAnsi="Segoe UI" w:cs="Segoe UI"/>
+          <w:color w:val="263238"/>
+          <w:sz w:val="21"/>
+          <w:szCs w:val="21"/>
+          <w:shd w:val="clear" w:color="auto" w:fill="FFFFFF"/>
+          <w:lang w:val="en-US"/>
+        </w:rPr>
+      </w:pPr>
+      <w:r>
+        <w:rPr>
+          <w:rFonts w:ascii="Segoe UI" w:hAnsi="Segoe UI" w:cs="Segoe UI" w:hint="cs"/>
+          <w:color w:val="263238"/>
+          <w:sz w:val="21"/>
+          <w:szCs w:val="21"/>
+          <w:shd w:val="clear" w:color="auto" w:fill="FFFFFF"/>
+          <w:rtl/>
+        </w:rPr>
+        <w:t>یه سوال مکمل هم میتونیم طراحی کنیم که در آن بیشترین توالی رو پیدا کند مثلا بیشترین تعداد تکرار عضوهای مشابه و متوالی</w:t>
+      </w:r>
+      <w:r>
+        <w:rPr>
+          <w:rFonts w:ascii="Segoe UI" w:hAnsi="Segoe UI" w:cs="Segoe UI"/>
+          <w:color w:val="263238"/>
+          <w:sz w:val="21"/>
+          <w:szCs w:val="21"/>
+          <w:shd w:val="clear" w:color="auto" w:fill="FFFFFF"/>
+          <w:rtl/>
+        </w:rPr>
+        <w:br/>
+      </w:r>
+      <w:r>
+        <w:rPr>
+          <w:rFonts w:ascii="Segoe UI" w:hAnsi="Segoe UI" w:cs="Segoe UI"/>
+          <w:color w:val="263238"/>
+          <w:sz w:val="21"/>
+          <w:szCs w:val="21"/>
+          <w:shd w:val="clear" w:color="auto" w:fill="FFFFFF"/>
+          <w:rtl/>
+        </w:rPr>
+        <w:br/>
+      </w:r>
+      <w:r>
+        <w:rPr>
+          <w:rFonts w:ascii="Segoe UI" w:hAnsi="Segoe UI" w:cs="Segoe UI"/>
+          <w:color w:val="263238"/>
+          <w:sz w:val="21"/>
+          <w:szCs w:val="21"/>
+          <w:shd w:val="clear" w:color="auto" w:fill="FFFFFF"/>
+          <w:lang w:val="en-US"/>
+        </w:rPr>
+        <w:t>[ 1, 2, 2, 2, 2, 0, 0, 4, 4, 4, 4, 4, 4]=&gt; {‘4’:6}</w:t>
+      </w:r>
+    </w:p>
+    <w:p>
+      <w:pPr>
+        <w:ind w:left="-1134" w:right="-846"/>
+        <w:rPr>
+          <w:rFonts w:ascii="Segoe UI" w:hAnsi="Segoe UI" w:cs="Segoe UI"/>
+          <w:color w:val="263238"/>
+          <w:sz w:val="21"/>
+          <w:szCs w:val="21"/>
+          <w:shd w:val="clear" w:color="auto" w:fill="FFFFFF"/>
+          <w:lang w:val="en-US"/>
+        </w:rPr>
+      </w:pPr>
+      <w:r>
+        <w:rPr>
+          <w:rFonts w:ascii="Segoe UI" w:hAnsi="Segoe UI" w:cs="Segoe UI"/>
+          <w:color w:val="263238"/>
+          <w:sz w:val="21"/>
+          <w:szCs w:val="21"/>
+          <w:shd w:val="clear" w:color="auto" w:fill="FFFFFF"/>
+          <w:lang w:val="en-US"/>
+        </w:rPr>
+        <w:br/>
+      </w:r>
+      <w:r>
+        <w:rPr>
+          <w:rFonts w:ascii="Segoe UI" w:hAnsi="Segoe UI" w:cs="Segoe UI"/>
+          <w:color w:val="263238"/>
+          <w:sz w:val="21"/>
+          <w:szCs w:val="21"/>
+          <w:shd w:val="clear" w:color="auto" w:fill="FFFFFF"/>
+          <w:lang w:val="en-US"/>
+        </w:rPr>
+        <w:br/>
+      </w:r>
+      <w:r>
+        <w:rPr>
+          <w:rFonts w:ascii="Segoe UI" w:hAnsi="Segoe UI" w:cs="Segoe UI"/>
+          <w:color w:val="263238"/>
+          <w:sz w:val="21"/>
+          <w:szCs w:val="21"/>
+          <w:shd w:val="clear" w:color="auto" w:fill="FFFFFF"/>
+          <w:lang w:val="en-US"/>
+        </w:rPr>
+        <w:br/>
+      </w:r>
+      <w:r>
+        <w:rPr>
+          <w:rFonts w:ascii="Segoe UI" w:hAnsi="Segoe UI" w:cs="Segoe UI"/>
+          <w:color w:val="263238"/>
+          <w:sz w:val="21"/>
+          <w:szCs w:val="21"/>
+          <w:shd w:val="clear" w:color="auto" w:fill="FFFFFF"/>
+          <w:lang w:val="en-US"/>
+        </w:rPr>
+        <w:br/>
+      </w:r>
+      <w:r>
+        <w:rPr>
+          <w:rFonts w:ascii="Segoe UI" w:hAnsi="Segoe UI" w:cs="Segoe UI"/>
+          <w:color w:val="263238"/>
+          <w:sz w:val="21"/>
+          <w:szCs w:val="21"/>
+          <w:shd w:val="clear" w:color="auto" w:fill="FFFFFF"/>
+          <w:lang w:val="en-US"/>
+        </w:rPr>
+        <w:br/>
+      </w:r>
+      <w:r>
+        <w:rPr>
+          <w:rFonts w:ascii="Segoe UI" w:hAnsi="Segoe UI" w:cs="Segoe UI"/>
+          <w:color w:val="263238"/>
+          <w:sz w:val="21"/>
+          <w:szCs w:val="21"/>
+          <w:shd w:val="clear" w:color="auto" w:fill="FFFFFF"/>
+          <w:lang w:val="en-US"/>
+        </w:rPr>
+        <w:br/>
+      </w:r>
+      <w:r>
+        <w:rPr>
+          <w:rFonts w:ascii="Segoe UI" w:hAnsi="Segoe UI" w:cs="Segoe UI"/>
+          <w:color w:val="263238"/>
+          <w:sz w:val="21"/>
+          <w:szCs w:val="21"/>
+          <w:shd w:val="clear" w:color="auto" w:fill="FFFFFF"/>
+          <w:lang w:val="en-US"/>
+        </w:rPr>
+        <w:lastRenderedPageBreak/>
+        <w:br/>
+      </w:r>
+      <w:r>
+        <w:rPr>
+          <w:rFonts w:ascii="Segoe UI" w:hAnsi="Segoe UI" w:cs="Segoe UI"/>
+          <w:color w:val="263238"/>
+          <w:sz w:val="21"/>
+          <w:szCs w:val="21"/>
+          <w:shd w:val="clear" w:color="auto" w:fill="FFFFFF"/>
+          <w:lang w:val="en-US"/>
+        </w:rPr>
+        <w:br/>
+      </w:r>
     </w:p>
     <w:p>
       <w:pPr>
@@ -5178,9 +8334,9 @@
     </w:lvl>
   </w:abstractNum>
   <w:abstractNum w:abstractNumId="1" w15:restartNumberingAfterBreak="0">
-    <w:nsid w:val="77C50E98"/>
+    <w:nsid w:val="2B2619E9"/>
     <w:multiLevelType w:val="multilevel"/>
-    <w:tmpl w:val="21F867B4"/>
+    <w:tmpl w:val="557C0E6C"/>
     <w:lvl w:ilvl="0">
       <w:start w:val="1"/>
       <w:numFmt w:val="bullet"/>
@@ -5326,11 +8482,163 @@
       </w:rPr>
     </w:lvl>
   </w:abstractNum>
+  <w:abstractNum w:abstractNumId="2" w15:restartNumberingAfterBreak="0">
+    <w:nsid w:val="77C50E98"/>
+    <w:multiLevelType w:val="multilevel"/>
+    <w:tmpl w:val="21F867B4"/>
+    <w:lvl w:ilvl="0">
+      <w:start w:val="1"/>
+      <w:numFmt w:val="bullet"/>
+      <w:lvlText w:val=""/>
+      <w:lvlJc w:val="left"/>
+      <w:pPr>
+        <w:tabs>
+          <w:tab w:val="num" w:pos="720"/>
+        </w:tabs>
+        <w:ind w:left="720" w:hanging="360"/>
+      </w:pPr>
+      <w:rPr>
+        <w:rFonts w:ascii="Symbol" w:hAnsi="Symbol" w:hint="default"/>
+        <w:sz w:val="20"/>
+      </w:rPr>
+    </w:lvl>
+    <w:lvl w:ilvl="1" w:tentative="1">
+      <w:start w:val="1"/>
+      <w:numFmt w:val="bullet"/>
+      <w:lvlText w:val="o"/>
+      <w:lvlJc w:val="left"/>
+      <w:pPr>
+        <w:tabs>
+          <w:tab w:val="num" w:pos="1440"/>
+        </w:tabs>
+        <w:ind w:left="1440" w:hanging="360"/>
+      </w:pPr>
+      <w:rPr>
+        <w:rFonts w:ascii="Courier New" w:hAnsi="Courier New" w:hint="default"/>
+        <w:sz w:val="20"/>
+      </w:rPr>
+    </w:lvl>
+    <w:lvl w:ilvl="2" w:tentative="1">
+      <w:start w:val="1"/>
+      <w:numFmt w:val="bullet"/>
+      <w:lvlText w:val=""/>
+      <w:lvlJc w:val="left"/>
+      <w:pPr>
+        <w:tabs>
+          <w:tab w:val="num" w:pos="2160"/>
+        </w:tabs>
+        <w:ind w:left="2160" w:hanging="360"/>
+      </w:pPr>
+      <w:rPr>
+        <w:rFonts w:ascii="Wingdings" w:hAnsi="Wingdings" w:hint="default"/>
+        <w:sz w:val="20"/>
+      </w:rPr>
+    </w:lvl>
+    <w:lvl w:ilvl="3" w:tentative="1">
+      <w:start w:val="1"/>
+      <w:numFmt w:val="bullet"/>
+      <w:lvlText w:val=""/>
+      <w:lvlJc w:val="left"/>
+      <w:pPr>
+        <w:tabs>
+          <w:tab w:val="num" w:pos="2880"/>
+        </w:tabs>
+        <w:ind w:left="2880" w:hanging="360"/>
+      </w:pPr>
+      <w:rPr>
+        <w:rFonts w:ascii="Wingdings" w:hAnsi="Wingdings" w:hint="default"/>
+        <w:sz w:val="20"/>
+      </w:rPr>
+    </w:lvl>
+    <w:lvl w:ilvl="4" w:tentative="1">
+      <w:start w:val="1"/>
+      <w:numFmt w:val="bullet"/>
+      <w:lvlText w:val=""/>
+      <w:lvlJc w:val="left"/>
+      <w:pPr>
+        <w:tabs>
+          <w:tab w:val="num" w:pos="3600"/>
+        </w:tabs>
+        <w:ind w:left="3600" w:hanging="360"/>
+      </w:pPr>
+      <w:rPr>
+        <w:rFonts w:ascii="Wingdings" w:hAnsi="Wingdings" w:hint="default"/>
+        <w:sz w:val="20"/>
+      </w:rPr>
+    </w:lvl>
+    <w:lvl w:ilvl="5" w:tentative="1">
+      <w:start w:val="1"/>
+      <w:numFmt w:val="bullet"/>
+      <w:lvlText w:val=""/>
+      <w:lvlJc w:val="left"/>
+      <w:pPr>
+        <w:tabs>
+          <w:tab w:val="num" w:pos="4320"/>
+        </w:tabs>
+        <w:ind w:left="4320" w:hanging="360"/>
+      </w:pPr>
+      <w:rPr>
+        <w:rFonts w:ascii="Wingdings" w:hAnsi="Wingdings" w:hint="default"/>
+        <w:sz w:val="20"/>
+      </w:rPr>
+    </w:lvl>
+    <w:lvl w:ilvl="6" w:tentative="1">
+      <w:start w:val="1"/>
+      <w:numFmt w:val="bullet"/>
+      <w:lvlText w:val=""/>
+      <w:lvlJc w:val="left"/>
+      <w:pPr>
+        <w:tabs>
+          <w:tab w:val="num" w:pos="5040"/>
+        </w:tabs>
+        <w:ind w:left="5040" w:hanging="360"/>
+      </w:pPr>
+      <w:rPr>
+        <w:rFonts w:ascii="Wingdings" w:hAnsi="Wingdings" w:hint="default"/>
+        <w:sz w:val="20"/>
+      </w:rPr>
+    </w:lvl>
+    <w:lvl w:ilvl="7" w:tentative="1">
+      <w:start w:val="1"/>
+      <w:numFmt w:val="bullet"/>
+      <w:lvlText w:val=""/>
+      <w:lvlJc w:val="left"/>
+      <w:pPr>
+        <w:tabs>
+          <w:tab w:val="num" w:pos="5760"/>
+        </w:tabs>
+        <w:ind w:left="5760" w:hanging="360"/>
+      </w:pPr>
+      <w:rPr>
+        <w:rFonts w:ascii="Wingdings" w:hAnsi="Wingdings" w:hint="default"/>
+        <w:sz w:val="20"/>
+      </w:rPr>
+    </w:lvl>
+    <w:lvl w:ilvl="8" w:tentative="1">
+      <w:start w:val="1"/>
+      <w:numFmt w:val="bullet"/>
+      <w:lvlText w:val=""/>
+      <w:lvlJc w:val="left"/>
+      <w:pPr>
+        <w:tabs>
+          <w:tab w:val="num" w:pos="6480"/>
+        </w:tabs>
+        <w:ind w:left="6480" w:hanging="360"/>
+      </w:pPr>
+      <w:rPr>
+        <w:rFonts w:ascii="Wingdings" w:hAnsi="Wingdings" w:hint="default"/>
+        <w:sz w:val="20"/>
+      </w:rPr>
+    </w:lvl>
+  </w:abstractNum>
   <w:num w:numId="1">
-    <w:abstractNumId w:val="1"/>
+    <w:abstractNumId w:val="2"/>
   </w:num>
   <w:num w:numId="2">
     <w:abstractNumId w:val="0"/>
+  </w:num>
+  <w:num w:numId="3">
+    <w:abstractNumId w:val="1"/>
   </w:num>
 </w:numbering>
 </file>
@@ -5880,6 +9188,21 @@
       <w:iCs/>
     </w:rPr>
   </w:style>
+  <w:style w:type="character" w:customStyle="1" w:styleId="hljs-number">
+    <w:name w:val="hljs-number"/>
+    <w:basedOn w:val="DefaultParagraphFont"/>
+    <w:rsid w:val="00E94A70"/>
+  </w:style>
+  <w:style w:type="character" w:customStyle="1" w:styleId="hljs-comment">
+    <w:name w:val="hljs-comment"/>
+    <w:basedOn w:val="DefaultParagraphFont"/>
+    <w:rsid w:val="00E94A70"/>
+  </w:style>
+  <w:style w:type="character" w:customStyle="1" w:styleId="hljs-builtin">
+    <w:name w:val="hljs-built_in"/>
+    <w:basedOn w:val="DefaultParagraphFont"/>
+    <w:rsid w:val="00E94A70"/>
+  </w:style>
 </w:styles>
 </file>
 

</xml_diff>